<commit_message>
fix nonblocking (without qar)
</commit_message>
<xml_diff>
--- a/4_Lab_MS_SV_2/Отчет по Verilog. Симоновский Д.Л. гр. 5130901_10101.docx
+++ b/4_Lab_MS_SV_2/Отчет по Verilog. Симоновский Д.Л. гр. 5130901_10101.docx
@@ -3674,10 +3674,10 @@
           <w:lang w:val="en-US"/>
         </w:rPr>
         <w:drawing>
-          <wp:inline distT="0" distB="0" distL="0" distR="0" wp14:anchorId="42D80153" wp14:editId="0451D60C">
-            <wp:extent cx="4266608" cy="5038725"/>
-            <wp:effectExtent l="0" t="0" r="635" b="0"/>
-            <wp:docPr id="1453407066" name="Рисунок 3"/>
+          <wp:inline distT="0" distB="0" distL="0" distR="0" wp14:anchorId="2607263F" wp14:editId="6A678905">
+            <wp:extent cx="4762500" cy="5624357"/>
+            <wp:effectExtent l="0" t="0" r="0" b="0"/>
+            <wp:docPr id="2040815241" name="Рисунок 1"/>
             <wp:cNvGraphicFramePr>
               <a:graphicFrameLocks xmlns:a="http://schemas.openxmlformats.org/drawingml/2006/main" noChangeAspect="1"/>
             </wp:cNvGraphicFramePr>
@@ -3685,7 +3685,7 @@
               <a:graphicData uri="http://schemas.openxmlformats.org/drawingml/2006/picture">
                 <pic:pic xmlns:pic="http://schemas.openxmlformats.org/drawingml/2006/picture">
                   <pic:nvPicPr>
-                    <pic:cNvPr id="0" name="Picture 3"/>
+                    <pic:cNvPr id="0" name="Picture 1"/>
                     <pic:cNvPicPr>
                       <a:picLocks noChangeAspect="1" noChangeArrowheads="1"/>
                     </pic:cNvPicPr>
@@ -3706,7 +3706,7 @@
                   <pic:spPr bwMode="auto">
                     <a:xfrm>
                       <a:off x="0" y="0"/>
-                      <a:ext cx="4276163" cy="5050009"/>
+                      <a:ext cx="4786141" cy="5652277"/>
                     </a:xfrm>
                     <a:prstGeom prst="rect">
                       <a:avLst/>
@@ -3740,6 +3740,7 @@
           <w:i w:val="0"/>
           <w:iCs w:val="0"/>
         </w:rPr>
+        <w:lastRenderedPageBreak/>
         <w:t xml:space="preserve">Осталось добавить счетчик на 100 единиц, который </w:t>
       </w:r>
       <w:r>
@@ -3785,7 +3786,6 @@
           <w:iCs w:val="0"/>
           <w:noProof/>
         </w:rPr>
-        <w:lastRenderedPageBreak/>
         <w:drawing>
           <wp:inline distT="0" distB="0" distL="0" distR="0" wp14:anchorId="392606E2" wp14:editId="105D8046">
             <wp:extent cx="3938767" cy="2447925"/>

</xml_diff>

<commit_message>
ad rtl to report
</commit_message>
<xml_diff>
--- a/4_Lab_MS_SV_2/Отчет по Verilog. Симоновский Д.Л. гр. 5130901_10101.docx
+++ b/4_Lab_MS_SV_2/Отчет по Verilog. Симоновский Д.Л. гр. 5130901_10101.docx
@@ -328,7 +328,15 @@
           <w:szCs w:val="24"/>
         </w:rPr>
         <w:tab/>
-        <w:t>______________</w:t>
+        <w:t>_____________</w:t>
+      </w:r>
+      <w:proofErr w:type="gramStart"/>
+      <w:r>
+        <w:rPr>
+          <w:rFonts w:ascii="Times New Roman" w:hAnsi="Times New Roman" w:cs="Times New Roman"/>
+          <w:szCs w:val="24"/>
+        </w:rPr>
+        <w:t>_</w:t>
       </w:r>
       <w:r>
         <w:rPr>
@@ -363,7 +371,15 @@
           <w:rFonts w:ascii="Times New Roman" w:hAnsi="Times New Roman" w:cs="Times New Roman"/>
           <w:szCs w:val="24"/>
         </w:rPr>
-        <w:t xml:space="preserve">. </w:t>
+        <w:t>.</w:t>
+      </w:r>
+      <w:proofErr w:type="gramEnd"/>
+      <w:r>
+        <w:rPr>
+          <w:rFonts w:ascii="Times New Roman" w:hAnsi="Times New Roman" w:cs="Times New Roman"/>
+          <w:szCs w:val="24"/>
+        </w:rPr>
+        <w:t xml:space="preserve"> </w:t>
       </w:r>
       <w:r>
         <w:rPr>
@@ -527,14 +543,30 @@
           <w:rFonts w:ascii="Times New Roman" w:hAnsi="Times New Roman" w:cs="Times New Roman"/>
           <w:szCs w:val="24"/>
         </w:rPr>
-        <w:t xml:space="preserve">  </w:t>
-      </w:r>
-      <w:r>
-        <w:rPr>
-          <w:rFonts w:ascii="Times New Roman" w:hAnsi="Times New Roman" w:cs="Times New Roman"/>
-          <w:szCs w:val="24"/>
-        </w:rPr>
-        <w:t xml:space="preserve">  (подпись)</w:t>
+        <w:t xml:space="preserve"> </w:t>
+      </w:r>
+      <w:proofErr w:type="gramStart"/>
+      <w:r>
+        <w:rPr>
+          <w:rFonts w:ascii="Times New Roman" w:hAnsi="Times New Roman" w:cs="Times New Roman"/>
+          <w:szCs w:val="24"/>
+        </w:rPr>
+        <w:t xml:space="preserve"> </w:t>
+      </w:r>
+      <w:r>
+        <w:rPr>
+          <w:rFonts w:ascii="Times New Roman" w:hAnsi="Times New Roman" w:cs="Times New Roman"/>
+          <w:szCs w:val="24"/>
+        </w:rPr>
+        <w:t xml:space="preserve">  (</w:t>
+      </w:r>
+      <w:proofErr w:type="gramEnd"/>
+      <w:r>
+        <w:rPr>
+          <w:rFonts w:ascii="Times New Roman" w:hAnsi="Times New Roman" w:cs="Times New Roman"/>
+          <w:szCs w:val="24"/>
+        </w:rPr>
+        <w:t>подпись)</w:t>
       </w:r>
     </w:p>
     <w:p>
@@ -643,7 +675,24 @@
           <w:szCs w:val="24"/>
           <w:u w:val="single"/>
         </w:rPr>
-        <w:t>27</w:t>
+        <w:t>2</w:t>
+      </w:r>
+      <w:r>
+        <w:rPr>
+          <w:rFonts w:ascii="Times New Roman" w:hAnsi="Times New Roman" w:cs="Times New Roman"/>
+          <w:szCs w:val="24"/>
+          <w:u w:val="single"/>
+        </w:rPr>
+        <w:t>8</w:t>
+      </w:r>
+      <w:r>
+        <w:rPr>
+          <w:rFonts w:ascii="Times New Roman" w:hAnsi="Times New Roman" w:cs="Times New Roman"/>
+          <w:szCs w:val="24"/>
+          <w:u w:val="single"/>
+          <w:lang w:val="en-US"/>
+        </w:rPr>
+        <w:t>s</w:t>
       </w:r>
       <w:r>
         <w:rPr>
@@ -750,6 +799,7 @@
           <w:rFonts w:ascii="Times New Roman" w:hAnsi="Times New Roman" w:cs="Times New Roman"/>
           <w:szCs w:val="24"/>
         </w:rPr>
+        <w:lastRenderedPageBreak/>
         <w:t>202</w:t>
       </w:r>
       <w:r>
@@ -774,7 +824,7 @@
       <w:sdtContent>
         <w:p>
           <w:pPr>
-            <w:pStyle w:val="ab"/>
+            <w:pStyle w:val="TOCHeading"/>
             <w:rPr>
               <w:rFonts w:ascii="Times New Roman" w:hAnsi="Times New Roman" w:cs="Times New Roman"/>
               <w:sz w:val="28"/>
@@ -792,7 +842,7 @@
         </w:p>
         <w:p>
           <w:pPr>
-            <w:pStyle w:val="11"/>
+            <w:pStyle w:val="TOC1"/>
             <w:tabs>
               <w:tab w:val="left" w:pos="480"/>
             </w:tabs>
@@ -834,7 +884,7 @@
           <w:hyperlink w:anchor="_Toc159424032" w:history="1">
             <w:r>
               <w:rPr>
-                <w:rStyle w:val="a5"/>
+                <w:rStyle w:val="Hyperlink"/>
                 <w:rFonts w:ascii="Times New Roman" w:hAnsi="Times New Roman" w:cs="Times New Roman"/>
                 <w:noProof/>
               </w:rPr>
@@ -855,7 +905,7 @@
             </w:r>
             <w:r>
               <w:rPr>
-                <w:rStyle w:val="a5"/>
+                <w:rStyle w:val="Hyperlink"/>
                 <w:rFonts w:ascii="Times New Roman" w:hAnsi="Times New Roman" w:cs="Times New Roman"/>
                 <w:noProof/>
               </w:rPr>
@@ -907,7 +957,7 @@
         </w:p>
         <w:p>
           <w:pPr>
-            <w:pStyle w:val="11"/>
+            <w:pStyle w:val="TOC1"/>
             <w:tabs>
               <w:tab w:val="left" w:pos="480"/>
             </w:tabs>
@@ -925,7 +975,7 @@
           <w:hyperlink w:anchor="_Toc159424033" w:history="1">
             <w:r>
               <w:rPr>
-                <w:rStyle w:val="a5"/>
+                <w:rStyle w:val="Hyperlink"/>
                 <w:rFonts w:ascii="Times New Roman" w:hAnsi="Times New Roman" w:cs="Times New Roman"/>
                 <w:noProof/>
               </w:rPr>
@@ -946,7 +996,7 @@
             </w:r>
             <w:r>
               <w:rPr>
-                <w:rStyle w:val="a5"/>
+                <w:rStyle w:val="Hyperlink"/>
                 <w:rFonts w:ascii="Times New Roman" w:hAnsi="Times New Roman" w:cs="Times New Roman"/>
                 <w:noProof/>
               </w:rPr>
@@ -998,7 +1048,7 @@
         </w:p>
         <w:p>
           <w:pPr>
-            <w:pStyle w:val="11"/>
+            <w:pStyle w:val="TOC1"/>
             <w:tabs>
               <w:tab w:val="left" w:pos="480"/>
             </w:tabs>
@@ -1016,7 +1066,7 @@
           <w:hyperlink w:anchor="_Toc159424034" w:history="1">
             <w:r>
               <w:rPr>
-                <w:rStyle w:val="a5"/>
+                <w:rStyle w:val="Hyperlink"/>
                 <w:rFonts w:ascii="Times New Roman" w:hAnsi="Times New Roman" w:cs="Times New Roman"/>
                 <w:noProof/>
               </w:rPr>
@@ -1037,7 +1087,7 @@
             </w:r>
             <w:r>
               <w:rPr>
-                <w:rStyle w:val="a5"/>
+                <w:rStyle w:val="Hyperlink"/>
                 <w:rFonts w:ascii="Times New Roman" w:hAnsi="Times New Roman" w:cs="Times New Roman"/>
                 <w:noProof/>
               </w:rPr>
@@ -1089,7 +1139,7 @@
         </w:p>
         <w:p>
           <w:pPr>
-            <w:pStyle w:val="11"/>
+            <w:pStyle w:val="TOC1"/>
             <w:tabs>
               <w:tab w:val="left" w:pos="480"/>
             </w:tabs>
@@ -1107,7 +1157,7 @@
           <w:hyperlink w:anchor="_Toc159424035" w:history="1">
             <w:r>
               <w:rPr>
-                <w:rStyle w:val="a5"/>
+                <w:rStyle w:val="Hyperlink"/>
                 <w:rFonts w:ascii="Times New Roman" w:hAnsi="Times New Roman" w:cs="Times New Roman"/>
                 <w:noProof/>
               </w:rPr>
@@ -1128,7 +1178,7 @@
             </w:r>
             <w:r>
               <w:rPr>
-                <w:rStyle w:val="a5"/>
+                <w:rStyle w:val="Hyperlink"/>
                 <w:rFonts w:ascii="Times New Roman" w:hAnsi="Times New Roman" w:cs="Times New Roman"/>
                 <w:noProof/>
               </w:rPr>
@@ -1180,7 +1230,7 @@
         </w:p>
         <w:p>
           <w:pPr>
-            <w:pStyle w:val="11"/>
+            <w:pStyle w:val="TOC1"/>
             <w:tabs>
               <w:tab w:val="left" w:pos="480"/>
             </w:tabs>
@@ -1198,7 +1248,7 @@
           <w:hyperlink w:anchor="_Toc159424036" w:history="1">
             <w:r>
               <w:rPr>
-                <w:rStyle w:val="a5"/>
+                <w:rStyle w:val="Hyperlink"/>
                 <w:rFonts w:ascii="Times New Roman" w:hAnsi="Times New Roman" w:cs="Times New Roman"/>
                 <w:noProof/>
               </w:rPr>
@@ -1219,7 +1269,7 @@
             </w:r>
             <w:r>
               <w:rPr>
-                <w:rStyle w:val="a5"/>
+                <w:rStyle w:val="Hyperlink"/>
                 <w:rFonts w:ascii="Times New Roman" w:hAnsi="Times New Roman" w:cs="Times New Roman"/>
                 <w:noProof/>
               </w:rPr>
@@ -1271,7 +1321,7 @@
         </w:p>
         <w:p>
           <w:pPr>
-            <w:pStyle w:val="11"/>
+            <w:pStyle w:val="TOC1"/>
             <w:rPr>
               <w:rFonts w:ascii="Times New Roman" w:hAnsi="Times New Roman" w:cs="Times New Roman"/>
             </w:rPr>
@@ -1304,7 +1354,7 @@
     </w:p>
     <w:p>
       <w:pPr>
-        <w:pStyle w:val="1"/>
+        <w:pStyle w:val="Heading1"/>
         <w:spacing w:before="0" w:after="0" w:line="240" w:lineRule="auto"/>
         <w:rPr>
           <w:rFonts w:ascii="Times New Roman" w:hAnsi="Times New Roman" w:cs="Times New Roman"/>
@@ -1328,7 +1378,7 @@
     </w:p>
     <w:p>
       <w:pPr>
-        <w:pStyle w:val="af6"/>
+        <w:pStyle w:val="TableofFigures"/>
         <w:tabs>
           <w:tab w:val="right" w:leader="dot" w:pos="9628"/>
         </w:tabs>
@@ -1373,7 +1423,7 @@
       <w:hyperlink w:anchor="_Toc159423980" w:history="1">
         <w:r>
           <w:rPr>
-            <w:rStyle w:val="a5"/>
+            <w:rStyle w:val="Hyperlink"/>
             <w:rFonts w:ascii="Times New Roman" w:hAnsi="Times New Roman" w:cs="Times New Roman"/>
             <w:smallCaps w:val="0"/>
             <w:noProof/>
@@ -1462,7 +1512,7 @@
     </w:p>
     <w:p>
       <w:pPr>
-        <w:pStyle w:val="af6"/>
+        <w:pStyle w:val="TableofFigures"/>
         <w:tabs>
           <w:tab w:val="right" w:leader="dot" w:pos="9628"/>
         </w:tabs>
@@ -1480,7 +1530,7 @@
       <w:hyperlink w:anchor="_Toc159423981" w:history="1">
         <w:r>
           <w:rPr>
-            <w:rStyle w:val="a5"/>
+            <w:rStyle w:val="Hyperlink"/>
             <w:rFonts w:ascii="Times New Roman" w:hAnsi="Times New Roman" w:cs="Times New Roman"/>
             <w:smallCaps w:val="0"/>
             <w:noProof/>
@@ -1491,7 +1541,7 @@
         </w:r>
         <w:r>
           <w:rPr>
-            <w:rStyle w:val="a5"/>
+            <w:rStyle w:val="Hyperlink"/>
             <w:rFonts w:ascii="Times New Roman" w:hAnsi="Times New Roman" w:cs="Times New Roman"/>
             <w:smallCaps w:val="0"/>
             <w:noProof/>
@@ -1503,7 +1553,7 @@
         </w:r>
         <w:r>
           <w:rPr>
-            <w:rStyle w:val="a5"/>
+            <w:rStyle w:val="Hyperlink"/>
             <w:rFonts w:ascii="Times New Roman" w:hAnsi="Times New Roman" w:cs="Times New Roman"/>
             <w:smallCaps w:val="0"/>
             <w:noProof/>
@@ -1514,7 +1564,7 @@
         </w:r>
         <w:r>
           <w:rPr>
-            <w:rStyle w:val="a5"/>
+            <w:rStyle w:val="Hyperlink"/>
             <w:rFonts w:ascii="Times New Roman" w:hAnsi="Times New Roman" w:cs="Times New Roman"/>
             <w:smallCaps w:val="0"/>
             <w:noProof/>
@@ -1526,7 +1576,7 @@
         </w:r>
         <w:r>
           <w:rPr>
-            <w:rStyle w:val="a5"/>
+            <w:rStyle w:val="Hyperlink"/>
             <w:rFonts w:ascii="Times New Roman" w:hAnsi="Times New Roman" w:cs="Times New Roman"/>
             <w:smallCaps w:val="0"/>
             <w:noProof/>
@@ -1615,7 +1665,7 @@
     </w:p>
     <w:p>
       <w:pPr>
-        <w:pStyle w:val="af6"/>
+        <w:pStyle w:val="TableofFigures"/>
         <w:tabs>
           <w:tab w:val="right" w:leader="dot" w:pos="9628"/>
         </w:tabs>
@@ -1633,7 +1683,7 @@
       <w:hyperlink w:anchor="_Toc159423982" w:history="1">
         <w:r>
           <w:rPr>
-            <w:rStyle w:val="a5"/>
+            <w:rStyle w:val="Hyperlink"/>
             <w:rFonts w:ascii="Times New Roman" w:hAnsi="Times New Roman" w:cs="Times New Roman"/>
             <w:smallCaps w:val="0"/>
             <w:noProof/>
@@ -1722,7 +1772,7 @@
     </w:p>
     <w:p>
       <w:pPr>
-        <w:pStyle w:val="af6"/>
+        <w:pStyle w:val="TableofFigures"/>
         <w:tabs>
           <w:tab w:val="right" w:leader="dot" w:pos="9628"/>
         </w:tabs>
@@ -1740,7 +1790,7 @@
       <w:hyperlink w:anchor="_Toc159423983" w:history="1">
         <w:r>
           <w:rPr>
-            <w:rStyle w:val="a5"/>
+            <w:rStyle w:val="Hyperlink"/>
             <w:rFonts w:ascii="Times New Roman" w:hAnsi="Times New Roman" w:cs="Times New Roman"/>
             <w:smallCaps w:val="0"/>
             <w:noProof/>
@@ -1829,7 +1879,7 @@
     </w:p>
     <w:p>
       <w:pPr>
-        <w:pStyle w:val="af6"/>
+        <w:pStyle w:val="TableofFigures"/>
         <w:tabs>
           <w:tab w:val="right" w:leader="dot" w:pos="9628"/>
         </w:tabs>
@@ -1847,7 +1897,7 @@
       <w:hyperlink w:anchor="_Toc159423984" w:history="1">
         <w:r>
           <w:rPr>
-            <w:rStyle w:val="a5"/>
+            <w:rStyle w:val="Hyperlink"/>
             <w:rFonts w:ascii="Times New Roman" w:hAnsi="Times New Roman" w:cs="Times New Roman"/>
             <w:smallCaps w:val="0"/>
             <w:noProof/>
@@ -1936,7 +1986,7 @@
     </w:p>
     <w:p>
       <w:pPr>
-        <w:pStyle w:val="af6"/>
+        <w:pStyle w:val="TableofFigures"/>
         <w:tabs>
           <w:tab w:val="right" w:leader="dot" w:pos="9628"/>
         </w:tabs>
@@ -1954,7 +2004,7 @@
       <w:hyperlink w:anchor="_Toc159423985" w:history="1">
         <w:r>
           <w:rPr>
-            <w:rStyle w:val="a5"/>
+            <w:rStyle w:val="Hyperlink"/>
             <w:rFonts w:ascii="Times New Roman" w:hAnsi="Times New Roman" w:cs="Times New Roman"/>
             <w:smallCaps w:val="0"/>
             <w:noProof/>
@@ -1965,7 +2015,7 @@
         </w:r>
         <w:r>
           <w:rPr>
-            <w:rStyle w:val="a5"/>
+            <w:rStyle w:val="Hyperlink"/>
             <w:rFonts w:ascii="Times New Roman" w:hAnsi="Times New Roman" w:cs="Times New Roman"/>
             <w:smallCaps w:val="0"/>
             <w:noProof/>
@@ -1977,7 +2027,7 @@
         </w:r>
         <w:r>
           <w:rPr>
-            <w:rStyle w:val="a5"/>
+            <w:rStyle w:val="Hyperlink"/>
             <w:rFonts w:ascii="Times New Roman" w:hAnsi="Times New Roman" w:cs="Times New Roman"/>
             <w:smallCaps w:val="0"/>
             <w:noProof/>
@@ -1988,7 +2038,7 @@
         </w:r>
         <w:r>
           <w:rPr>
-            <w:rStyle w:val="a5"/>
+            <w:rStyle w:val="Hyperlink"/>
             <w:rFonts w:ascii="Times New Roman" w:hAnsi="Times New Roman" w:cs="Times New Roman"/>
             <w:smallCaps w:val="0"/>
             <w:noProof/>
@@ -2000,7 +2050,7 @@
         </w:r>
         <w:r>
           <w:rPr>
-            <w:rStyle w:val="a5"/>
+            <w:rStyle w:val="Hyperlink"/>
             <w:rFonts w:ascii="Times New Roman" w:hAnsi="Times New Roman" w:cs="Times New Roman"/>
             <w:smallCaps w:val="0"/>
             <w:noProof/>
@@ -2011,7 +2061,7 @@
         </w:r>
         <w:r>
           <w:rPr>
-            <w:rStyle w:val="a5"/>
+            <w:rStyle w:val="Hyperlink"/>
             <w:rFonts w:ascii="Times New Roman" w:hAnsi="Times New Roman" w:cs="Times New Roman"/>
             <w:smallCaps w:val="0"/>
             <w:noProof/>
@@ -2023,7 +2073,7 @@
         </w:r>
         <w:r>
           <w:rPr>
-            <w:rStyle w:val="a5"/>
+            <w:rStyle w:val="Hyperlink"/>
             <w:rFonts w:ascii="Times New Roman" w:hAnsi="Times New Roman" w:cs="Times New Roman"/>
             <w:smallCaps w:val="0"/>
             <w:noProof/>
@@ -2112,7 +2162,7 @@
     </w:p>
     <w:p>
       <w:pPr>
-        <w:pStyle w:val="af6"/>
+        <w:pStyle w:val="TableofFigures"/>
         <w:tabs>
           <w:tab w:val="right" w:leader="dot" w:pos="9628"/>
         </w:tabs>
@@ -2130,7 +2180,7 @@
       <w:hyperlink w:anchor="_Toc159423986" w:history="1">
         <w:r>
           <w:rPr>
-            <w:rStyle w:val="a5"/>
+            <w:rStyle w:val="Hyperlink"/>
             <w:rFonts w:ascii="Times New Roman" w:hAnsi="Times New Roman" w:cs="Times New Roman"/>
             <w:smallCaps w:val="0"/>
             <w:noProof/>
@@ -2141,7 +2191,7 @@
         </w:r>
         <w:r>
           <w:rPr>
-            <w:rStyle w:val="a5"/>
+            <w:rStyle w:val="Hyperlink"/>
             <w:rFonts w:ascii="Times New Roman" w:hAnsi="Times New Roman" w:cs="Times New Roman"/>
             <w:smallCaps w:val="0"/>
             <w:noProof/>
@@ -2153,7 +2203,7 @@
         </w:r>
         <w:r>
           <w:rPr>
-            <w:rStyle w:val="a5"/>
+            <w:rStyle w:val="Hyperlink"/>
             <w:rFonts w:ascii="Times New Roman" w:hAnsi="Times New Roman" w:cs="Times New Roman"/>
             <w:smallCaps w:val="0"/>
             <w:noProof/>
@@ -2164,7 +2214,7 @@
         </w:r>
         <w:r>
           <w:rPr>
-            <w:rStyle w:val="a5"/>
+            <w:rStyle w:val="Hyperlink"/>
             <w:rFonts w:ascii="Times New Roman" w:hAnsi="Times New Roman" w:cs="Times New Roman"/>
             <w:smallCaps w:val="0"/>
             <w:noProof/>
@@ -2176,7 +2226,7 @@
         </w:r>
         <w:r>
           <w:rPr>
-            <w:rStyle w:val="a5"/>
+            <w:rStyle w:val="Hyperlink"/>
             <w:rFonts w:ascii="Times New Roman" w:hAnsi="Times New Roman" w:cs="Times New Roman"/>
             <w:smallCaps w:val="0"/>
             <w:noProof/>
@@ -2187,7 +2237,7 @@
         </w:r>
         <w:r>
           <w:rPr>
-            <w:rStyle w:val="a5"/>
+            <w:rStyle w:val="Hyperlink"/>
             <w:rFonts w:ascii="Times New Roman" w:hAnsi="Times New Roman" w:cs="Times New Roman"/>
             <w:smallCaps w:val="0"/>
             <w:noProof/>
@@ -2199,7 +2249,7 @@
         </w:r>
         <w:r>
           <w:rPr>
-            <w:rStyle w:val="a5"/>
+            <w:rStyle w:val="Hyperlink"/>
             <w:rFonts w:ascii="Times New Roman" w:hAnsi="Times New Roman" w:cs="Times New Roman"/>
             <w:smallCaps w:val="0"/>
             <w:noProof/>
@@ -2288,7 +2338,7 @@
     </w:p>
     <w:p>
       <w:pPr>
-        <w:pStyle w:val="af6"/>
+        <w:pStyle w:val="TableofFigures"/>
         <w:tabs>
           <w:tab w:val="right" w:leader="dot" w:pos="9628"/>
         </w:tabs>
@@ -2306,7 +2356,7 @@
       <w:hyperlink w:anchor="_Toc159423987" w:history="1">
         <w:r>
           <w:rPr>
-            <w:rStyle w:val="a5"/>
+            <w:rStyle w:val="Hyperlink"/>
             <w:rFonts w:ascii="Times New Roman" w:hAnsi="Times New Roman" w:cs="Times New Roman"/>
             <w:smallCaps w:val="0"/>
             <w:noProof/>
@@ -2317,7 +2367,7 @@
         </w:r>
         <w:r>
           <w:rPr>
-            <w:rStyle w:val="a5"/>
+            <w:rStyle w:val="Hyperlink"/>
             <w:rFonts w:ascii="Times New Roman" w:hAnsi="Times New Roman" w:cs="Times New Roman"/>
             <w:smallCaps w:val="0"/>
             <w:noProof/>
@@ -2329,7 +2379,7 @@
         </w:r>
         <w:r>
           <w:rPr>
-            <w:rStyle w:val="a5"/>
+            <w:rStyle w:val="Hyperlink"/>
             <w:rFonts w:ascii="Times New Roman" w:hAnsi="Times New Roman" w:cs="Times New Roman"/>
             <w:smallCaps w:val="0"/>
             <w:noProof/>
@@ -2340,7 +2390,7 @@
         </w:r>
         <w:r>
           <w:rPr>
-            <w:rStyle w:val="a5"/>
+            <w:rStyle w:val="Hyperlink"/>
             <w:rFonts w:ascii="Times New Roman" w:hAnsi="Times New Roman" w:cs="Times New Roman"/>
             <w:smallCaps w:val="0"/>
             <w:noProof/>
@@ -2352,7 +2402,7 @@
         </w:r>
         <w:r>
           <w:rPr>
-            <w:rStyle w:val="a5"/>
+            <w:rStyle w:val="Hyperlink"/>
             <w:rFonts w:ascii="Times New Roman" w:hAnsi="Times New Roman" w:cs="Times New Roman"/>
             <w:smallCaps w:val="0"/>
             <w:noProof/>
@@ -2363,7 +2413,7 @@
         </w:r>
         <w:r>
           <w:rPr>
-            <w:rStyle w:val="a5"/>
+            <w:rStyle w:val="Hyperlink"/>
             <w:rFonts w:ascii="Times New Roman" w:hAnsi="Times New Roman" w:cs="Times New Roman"/>
             <w:smallCaps w:val="0"/>
             <w:noProof/>
@@ -2375,7 +2425,7 @@
         </w:r>
         <w:r>
           <w:rPr>
-            <w:rStyle w:val="a5"/>
+            <w:rStyle w:val="Hyperlink"/>
             <w:rFonts w:ascii="Times New Roman" w:hAnsi="Times New Roman" w:cs="Times New Roman"/>
             <w:smallCaps w:val="0"/>
             <w:noProof/>
@@ -2486,7 +2536,7 @@
     </w:p>
     <w:p>
       <w:pPr>
-        <w:pStyle w:val="1"/>
+        <w:pStyle w:val="Heading1"/>
         <w:spacing w:before="0" w:after="0" w:line="240" w:lineRule="auto"/>
         <w:rPr>
           <w:rFonts w:ascii="Times New Roman" w:hAnsi="Times New Roman" w:cs="Times New Roman"/>
@@ -2524,12 +2574,40 @@
         <w:rPr>
           <w:rFonts w:ascii="Times New Roman" w:hAnsi="Times New Roman" w:cs="Times New Roman"/>
         </w:rPr>
-        <w:t>Пройти цикл проектирования в рамках пакетов Quartus и ModelSim, включая следующие этапы:</w:t>
-      </w:r>
-    </w:p>
-    <w:p>
-      <w:pPr>
-        <w:pStyle w:val="af2"/>
+        <w:t xml:space="preserve">Пройти цикл проектирования в рамках пакетов </w:t>
+      </w:r>
+      <w:proofErr w:type="spellStart"/>
+      <w:r>
+        <w:rPr>
+          <w:rFonts w:ascii="Times New Roman" w:hAnsi="Times New Roman" w:cs="Times New Roman"/>
+        </w:rPr>
+        <w:t>Quartus</w:t>
+      </w:r>
+      <w:proofErr w:type="spellEnd"/>
+      <w:r>
+        <w:rPr>
+          <w:rFonts w:ascii="Times New Roman" w:hAnsi="Times New Roman" w:cs="Times New Roman"/>
+        </w:rPr>
+        <w:t xml:space="preserve"> и </w:t>
+      </w:r>
+      <w:proofErr w:type="spellStart"/>
+      <w:r>
+        <w:rPr>
+          <w:rFonts w:ascii="Times New Roman" w:hAnsi="Times New Roman" w:cs="Times New Roman"/>
+        </w:rPr>
+        <w:t>ModelSim</w:t>
+      </w:r>
+      <w:proofErr w:type="spellEnd"/>
+      <w:r>
+        <w:rPr>
+          <w:rFonts w:ascii="Times New Roman" w:hAnsi="Times New Roman" w:cs="Times New Roman"/>
+        </w:rPr>
+        <w:t>, включая следующие этапы:</w:t>
+      </w:r>
+    </w:p>
+    <w:p>
+      <w:pPr>
+        <w:pStyle w:val="ListParagraph"/>
         <w:numPr>
           <w:ilvl w:val="0"/>
           <w:numId w:val="9"/>
@@ -2550,7 +2628,7 @@
     </w:p>
     <w:p>
       <w:pPr>
-        <w:pStyle w:val="af2"/>
+        <w:pStyle w:val="ListParagraph"/>
         <w:numPr>
           <w:ilvl w:val="0"/>
           <w:numId w:val="9"/>
@@ -2566,12 +2644,26 @@
         <w:rPr>
           <w:rFonts w:ascii="Times New Roman" w:hAnsi="Times New Roman" w:cs="Times New Roman"/>
         </w:rPr>
-        <w:t xml:space="preserve">Разработка описания модулей с использованием конструкций расширения SystemVerilog. </w:t>
-      </w:r>
-    </w:p>
-    <w:p>
-      <w:pPr>
-        <w:pStyle w:val="af2"/>
+        <w:t xml:space="preserve">Разработка описания модулей с использованием конструкций расширения </w:t>
+      </w:r>
+      <w:proofErr w:type="spellStart"/>
+      <w:r>
+        <w:rPr>
+          <w:rFonts w:ascii="Times New Roman" w:hAnsi="Times New Roman" w:cs="Times New Roman"/>
+        </w:rPr>
+        <w:t>SystemVerilog</w:t>
+      </w:r>
+      <w:proofErr w:type="spellEnd"/>
+      <w:r>
+        <w:rPr>
+          <w:rFonts w:ascii="Times New Roman" w:hAnsi="Times New Roman" w:cs="Times New Roman"/>
+        </w:rPr>
+        <w:t xml:space="preserve">. </w:t>
+      </w:r>
+    </w:p>
+    <w:p>
+      <w:pPr>
+        <w:pStyle w:val="ListParagraph"/>
         <w:numPr>
           <w:ilvl w:val="0"/>
           <w:numId w:val="9"/>
@@ -2587,12 +2679,26 @@
         <w:rPr>
           <w:rFonts w:ascii="Times New Roman" w:hAnsi="Times New Roman" w:cs="Times New Roman"/>
         </w:rPr>
-        <w:t xml:space="preserve">Разработка теста на языке SystemVerilog и моделирование. </w:t>
-      </w:r>
-    </w:p>
-    <w:p>
-      <w:pPr>
-        <w:pStyle w:val="af2"/>
+        <w:t xml:space="preserve">Разработка теста на языке </w:t>
+      </w:r>
+      <w:proofErr w:type="spellStart"/>
+      <w:r>
+        <w:rPr>
+          <w:rFonts w:ascii="Times New Roman" w:hAnsi="Times New Roman" w:cs="Times New Roman"/>
+        </w:rPr>
+        <w:t>SystemVerilog</w:t>
+      </w:r>
+      <w:proofErr w:type="spellEnd"/>
+      <w:r>
+        <w:rPr>
+          <w:rFonts w:ascii="Times New Roman" w:hAnsi="Times New Roman" w:cs="Times New Roman"/>
+        </w:rPr>
+        <w:t xml:space="preserve"> и моделирование. </w:t>
+      </w:r>
+    </w:p>
+    <w:p>
+      <w:pPr>
+        <w:pStyle w:val="ListParagraph"/>
         <w:numPr>
           <w:ilvl w:val="0"/>
           <w:numId w:val="9"/>
@@ -2613,7 +2719,7 @@
     </w:p>
     <w:p>
       <w:pPr>
-        <w:pStyle w:val="1"/>
+        <w:pStyle w:val="Heading1"/>
         <w:spacing w:before="0" w:after="0" w:line="240" w:lineRule="auto"/>
         <w:rPr>
           <w:rFonts w:ascii="Times New Roman" w:hAnsi="Times New Roman" w:cs="Times New Roman"/>
@@ -2636,7 +2742,7 @@
     </w:p>
     <w:p>
       <w:pPr>
-        <w:pStyle w:val="a9"/>
+        <w:pStyle w:val="Caption"/>
         <w:spacing w:before="0" w:after="0" w:line="240" w:lineRule="auto"/>
         <w:jc w:val="both"/>
         <w:rPr>
@@ -2715,7 +2821,7 @@
     </w:p>
     <w:p>
       <w:pPr>
-        <w:pStyle w:val="a9"/>
+        <w:pStyle w:val="Caption"/>
         <w:spacing w:before="0" w:after="0" w:line="240" w:lineRule="auto"/>
         <w:jc w:val="center"/>
         <w:rPr>
@@ -2819,7 +2925,7 @@
     </w:p>
     <w:p>
       <w:pPr>
-        <w:pStyle w:val="a9"/>
+        <w:pStyle w:val="Caption"/>
         <w:spacing w:before="0" w:after="0" w:line="240" w:lineRule="auto"/>
         <w:jc w:val="both"/>
         <w:rPr>
@@ -2871,7 +2977,7 @@
     </w:p>
     <w:p>
       <w:pPr>
-        <w:pStyle w:val="a9"/>
+        <w:pStyle w:val="Caption"/>
         <w:spacing w:before="0" w:after="0" w:line="240" w:lineRule="auto"/>
         <w:jc w:val="both"/>
         <w:rPr>
@@ -2903,7 +3009,7 @@
     </w:p>
     <w:p>
       <w:pPr>
-        <w:pStyle w:val="a9"/>
+        <w:pStyle w:val="Caption"/>
         <w:numPr>
           <w:ilvl w:val="0"/>
           <w:numId w:val="11"/>
@@ -2934,7 +3040,7 @@
     </w:p>
     <w:p>
       <w:pPr>
-        <w:pStyle w:val="a9"/>
+        <w:pStyle w:val="Caption"/>
         <w:numPr>
           <w:ilvl w:val="0"/>
           <w:numId w:val="11"/>
@@ -2948,12 +3054,14 @@
           <w:iCs w:val="0"/>
         </w:rPr>
       </w:pPr>
+      <w:proofErr w:type="spellStart"/>
       <w:r>
         <w:rPr>
           <w:rFonts w:ascii="Times New Roman" w:hAnsi="Times New Roman" w:cs="Times New Roman"/>
         </w:rPr>
         <w:t>reset</w:t>
       </w:r>
+      <w:proofErr w:type="spellEnd"/>
       <w:r>
         <w:rPr>
           <w:rFonts w:ascii="Times New Roman" w:hAnsi="Times New Roman" w:cs="Times New Roman"/>
@@ -2973,7 +3081,7 @@
     </w:p>
     <w:p>
       <w:pPr>
-        <w:pStyle w:val="a9"/>
+        <w:pStyle w:val="Caption"/>
         <w:numPr>
           <w:ilvl w:val="0"/>
           <w:numId w:val="11"/>
@@ -2987,11 +3095,27 @@
           <w:iCs w:val="0"/>
         </w:rPr>
       </w:pPr>
-      <w:r>
-        <w:rPr>
-          <w:rFonts w:ascii="Times New Roman" w:hAnsi="Times New Roman" w:cs="Times New Roman"/>
-        </w:rPr>
-        <w:t>keypad[3:0]</w:t>
+      <w:proofErr w:type="spellStart"/>
+      <w:proofErr w:type="gramStart"/>
+      <w:r>
+        <w:rPr>
+          <w:rFonts w:ascii="Times New Roman" w:hAnsi="Times New Roman" w:cs="Times New Roman"/>
+        </w:rPr>
+        <w:t>keypad</w:t>
+      </w:r>
+      <w:proofErr w:type="spellEnd"/>
+      <w:r>
+        <w:rPr>
+          <w:rFonts w:ascii="Times New Roman" w:hAnsi="Times New Roman" w:cs="Times New Roman"/>
+        </w:rPr>
+        <w:t>[</w:t>
+      </w:r>
+      <w:proofErr w:type="gramEnd"/>
+      <w:r>
+        <w:rPr>
+          <w:rFonts w:ascii="Times New Roman" w:hAnsi="Times New Roman" w:cs="Times New Roman"/>
+        </w:rPr>
+        <w:t>3:0]</w:t>
       </w:r>
       <w:r>
         <w:rPr>
@@ -3004,7 +3128,7 @@
     </w:p>
     <w:p>
       <w:pPr>
-        <w:pStyle w:val="a9"/>
+        <w:pStyle w:val="Caption"/>
         <w:numPr>
           <w:ilvl w:val="0"/>
           <w:numId w:val="11"/>
@@ -3018,11 +3142,27 @@
           <w:iCs w:val="0"/>
         </w:rPr>
       </w:pPr>
-      <w:r>
-        <w:rPr>
-          <w:rFonts w:ascii="Times New Roman" w:hAnsi="Times New Roman" w:cs="Times New Roman"/>
-        </w:rPr>
-        <w:t>sensors[2:0]</w:t>
+      <w:proofErr w:type="spellStart"/>
+      <w:proofErr w:type="gramStart"/>
+      <w:r>
+        <w:rPr>
+          <w:rFonts w:ascii="Times New Roman" w:hAnsi="Times New Roman" w:cs="Times New Roman"/>
+        </w:rPr>
+        <w:t>sensors</w:t>
+      </w:r>
+      <w:proofErr w:type="spellEnd"/>
+      <w:r>
+        <w:rPr>
+          <w:rFonts w:ascii="Times New Roman" w:hAnsi="Times New Roman" w:cs="Times New Roman"/>
+        </w:rPr>
+        <w:t>[</w:t>
+      </w:r>
+      <w:proofErr w:type="gramEnd"/>
+      <w:r>
+        <w:rPr>
+          <w:rFonts w:ascii="Times New Roman" w:hAnsi="Times New Roman" w:cs="Times New Roman"/>
+        </w:rPr>
+        <w:t>2:0]</w:t>
       </w:r>
       <w:r>
         <w:rPr>
@@ -3035,7 +3175,7 @@
     </w:p>
     <w:p>
       <w:pPr>
-        <w:pStyle w:val="a9"/>
+        <w:pStyle w:val="Caption"/>
         <w:numPr>
           <w:ilvl w:val="1"/>
           <w:numId w:val="11"/>
@@ -3049,12 +3189,14 @@
           <w:iCs w:val="0"/>
         </w:rPr>
       </w:pPr>
+      <w:proofErr w:type="spellStart"/>
       <w:r>
         <w:rPr>
           <w:rFonts w:ascii="Times New Roman" w:hAnsi="Times New Roman" w:cs="Times New Roman"/>
         </w:rPr>
         <w:t>front_door</w:t>
       </w:r>
+      <w:proofErr w:type="spellEnd"/>
       <w:r>
         <w:rPr>
           <w:rFonts w:ascii="Times New Roman" w:hAnsi="Times New Roman" w:cs="Times New Roman"/>
@@ -3066,7 +3208,7 @@
     </w:p>
     <w:p>
       <w:pPr>
-        <w:pStyle w:val="a9"/>
+        <w:pStyle w:val="Caption"/>
         <w:numPr>
           <w:ilvl w:val="1"/>
           <w:numId w:val="11"/>
@@ -3081,6 +3223,7 @@
           <w:lang w:val="en-US"/>
         </w:rPr>
       </w:pPr>
+      <w:proofErr w:type="spellStart"/>
       <w:r>
         <w:rPr>
           <w:rFonts w:ascii="Times New Roman" w:hAnsi="Times New Roman" w:cs="Times New Roman"/>
@@ -3088,6 +3231,7 @@
         </w:rPr>
         <w:t>rear_door</w:t>
       </w:r>
+      <w:proofErr w:type="spellEnd"/>
       <w:r>
         <w:rPr>
           <w:rFonts w:ascii="Times New Roman" w:hAnsi="Times New Roman" w:cs="Times New Roman"/>
@@ -3134,7 +3278,7 @@
     </w:p>
     <w:p>
       <w:pPr>
-        <w:pStyle w:val="a9"/>
+        <w:pStyle w:val="Caption"/>
         <w:numPr>
           <w:ilvl w:val="1"/>
           <w:numId w:val="11"/>
@@ -3185,7 +3329,7 @@
     </w:p>
     <w:p>
       <w:pPr>
-        <w:pStyle w:val="a9"/>
+        <w:pStyle w:val="Caption"/>
         <w:spacing w:before="0" w:after="0" w:line="240" w:lineRule="auto"/>
         <w:ind w:left="360"/>
         <w:jc w:val="both"/>
@@ -3230,7 +3374,7 @@
     </w:p>
     <w:p>
       <w:pPr>
-        <w:pStyle w:val="a9"/>
+        <w:pStyle w:val="Caption"/>
         <w:spacing w:before="0" w:after="0" w:line="240" w:lineRule="auto"/>
         <w:jc w:val="both"/>
         <w:rPr>
@@ -3254,7 +3398,7 @@
     </w:p>
     <w:p>
       <w:pPr>
-        <w:pStyle w:val="a9"/>
+        <w:pStyle w:val="Caption"/>
         <w:numPr>
           <w:ilvl w:val="0"/>
           <w:numId w:val="12"/>
@@ -3268,12 +3412,14 @@
           <w:iCs w:val="0"/>
         </w:rPr>
       </w:pPr>
+      <w:proofErr w:type="spellStart"/>
       <w:r>
         <w:rPr>
           <w:rFonts w:ascii="Times New Roman" w:hAnsi="Times New Roman" w:cs="Times New Roman"/>
         </w:rPr>
         <w:t>alarm_siren</w:t>
       </w:r>
+      <w:proofErr w:type="spellEnd"/>
       <w:r>
         <w:rPr>
           <w:rFonts w:ascii="Times New Roman" w:hAnsi="Times New Roman" w:cs="Times New Roman"/>
@@ -3285,7 +3431,7 @@
     </w:p>
     <w:p>
       <w:pPr>
-        <w:pStyle w:val="a9"/>
+        <w:pStyle w:val="Caption"/>
         <w:numPr>
           <w:ilvl w:val="0"/>
           <w:numId w:val="12"/>
@@ -3299,12 +3445,14 @@
           <w:iCs w:val="0"/>
         </w:rPr>
       </w:pPr>
+      <w:proofErr w:type="spellStart"/>
       <w:r>
         <w:rPr>
           <w:rFonts w:ascii="Times New Roman" w:hAnsi="Times New Roman" w:cs="Times New Roman"/>
         </w:rPr>
         <w:t>is_armed</w:t>
       </w:r>
+      <w:proofErr w:type="spellEnd"/>
       <w:r>
         <w:rPr>
           <w:rFonts w:ascii="Times New Roman" w:hAnsi="Times New Roman" w:cs="Times New Roman"/>
@@ -3316,7 +3464,7 @@
     </w:p>
     <w:p>
       <w:pPr>
-        <w:pStyle w:val="a9"/>
+        <w:pStyle w:val="Caption"/>
         <w:numPr>
           <w:ilvl w:val="0"/>
           <w:numId w:val="12"/>
@@ -3330,12 +3478,14 @@
           <w:iCs w:val="0"/>
         </w:rPr>
       </w:pPr>
+      <w:proofErr w:type="spellStart"/>
       <w:r>
         <w:rPr>
           <w:rFonts w:ascii="Times New Roman" w:hAnsi="Times New Roman" w:cs="Times New Roman"/>
         </w:rPr>
         <w:t>is_wait_delay</w:t>
       </w:r>
+      <w:proofErr w:type="spellEnd"/>
       <w:r>
         <w:rPr>
           <w:rFonts w:ascii="Times New Roman" w:hAnsi="Times New Roman" w:cs="Times New Roman"/>
@@ -3347,7 +3497,7 @@
     </w:p>
     <w:p>
       <w:pPr>
-        <w:pStyle w:val="1"/>
+        <w:pStyle w:val="Heading1"/>
         <w:spacing w:before="0" w:after="0" w:line="240" w:lineRule="auto"/>
         <w:rPr>
           <w:rFonts w:ascii="Times New Roman" w:hAnsi="Times New Roman" w:cs="Times New Roman"/>
@@ -3371,7 +3521,7 @@
     </w:p>
     <w:p>
       <w:pPr>
-        <w:pStyle w:val="a9"/>
+        <w:pStyle w:val="Caption"/>
         <w:spacing w:before="0" w:after="0" w:line="240" w:lineRule="auto"/>
         <w:jc w:val="both"/>
         <w:rPr>
@@ -3486,7 +3636,7 @@
     </w:p>
     <w:p>
       <w:pPr>
-        <w:pStyle w:val="a9"/>
+        <w:pStyle w:val="Caption"/>
         <w:spacing w:before="0" w:after="0" w:line="240" w:lineRule="auto"/>
         <w:jc w:val="both"/>
         <w:rPr>
@@ -3564,7 +3714,7 @@
     </w:p>
     <w:p>
       <w:pPr>
-        <w:pStyle w:val="a9"/>
+        <w:pStyle w:val="Caption"/>
         <w:spacing w:before="0" w:after="0" w:line="240" w:lineRule="auto"/>
         <w:jc w:val="both"/>
         <w:rPr>
@@ -3586,7 +3736,7 @@
     </w:p>
     <w:p>
       <w:pPr>
-        <w:pStyle w:val="a9"/>
+        <w:pStyle w:val="Caption"/>
         <w:spacing w:before="0" w:after="0" w:line="240" w:lineRule="auto"/>
         <w:jc w:val="both"/>
         <w:rPr>
@@ -3655,7 +3805,7 @@
     </w:p>
     <w:p>
       <w:pPr>
-        <w:pStyle w:val="a9"/>
+        <w:pStyle w:val="Caption"/>
         <w:spacing w:before="0" w:after="0" w:line="240" w:lineRule="auto"/>
         <w:jc w:val="both"/>
         <w:rPr>
@@ -3725,7 +3875,7 @@
     </w:p>
     <w:p>
       <w:pPr>
-        <w:pStyle w:val="a9"/>
+        <w:pStyle w:val="Caption"/>
         <w:spacing w:before="0" w:after="0" w:line="240" w:lineRule="auto"/>
         <w:jc w:val="both"/>
         <w:rPr>
@@ -3770,7 +3920,7 @@
     </w:p>
     <w:p>
       <w:pPr>
-        <w:pStyle w:val="a9"/>
+        <w:pStyle w:val="Caption"/>
         <w:spacing w:before="0" w:after="0" w:line="240" w:lineRule="auto"/>
         <w:jc w:val="both"/>
         <w:rPr>
@@ -3838,13 +3988,14 @@
     </w:p>
     <w:p>
       <w:pPr>
-        <w:pStyle w:val="a9"/>
+        <w:pStyle w:val="Caption"/>
         <w:spacing w:before="0" w:after="0" w:line="240" w:lineRule="auto"/>
         <w:jc w:val="both"/>
         <w:rPr>
           <w:rFonts w:ascii="Times New Roman" w:hAnsi="Times New Roman" w:cs="Times New Roman"/>
           <w:i w:val="0"/>
           <w:iCs w:val="0"/>
+          <w:lang w:val="en-US"/>
         </w:rPr>
       </w:pPr>
       <w:r>
@@ -3858,105 +4009,413 @@
     </w:p>
     <w:p>
       <w:pPr>
-        <w:pStyle w:val="a9"/>
+        <w:pStyle w:val="Caption"/>
         <w:spacing w:before="0" w:after="0" w:line="240" w:lineRule="auto"/>
         <w:jc w:val="both"/>
         <w:rPr>
           <w:rFonts w:ascii="Times New Roman" w:hAnsi="Times New Roman" w:cs="Times New Roman"/>
           <w:i w:val="0"/>
           <w:iCs w:val="0"/>
-        </w:rPr>
-      </w:pPr>
-      <w:r>
-        <w:rPr>
-          <w:rFonts w:ascii="Times New Roman" w:hAnsi="Times New Roman" w:cs="Times New Roman"/>
-          <w:i w:val="0"/>
-          <w:iCs w:val="0"/>
-        </w:rPr>
-        <w:t>Теперь необходимо его протестировать, для этого разработаем тест первого класса, проверив все необходимые переходы.</w:t>
-      </w:r>
-    </w:p>
-    <w:p>
-      <w:pPr>
-        <w:pStyle w:val="a9"/>
+          <w:lang w:val="en-US"/>
+        </w:rPr>
+      </w:pPr>
+      <w:r>
+        <w:rPr>
+          <w:rFonts w:ascii="Times New Roman" w:hAnsi="Times New Roman" w:cs="Times New Roman"/>
+          <w:i w:val="0"/>
+          <w:iCs w:val="0"/>
+        </w:rPr>
+        <w:t xml:space="preserve">Его </w:t>
+      </w:r>
+      <w:r>
+        <w:rPr>
+          <w:rFonts w:ascii="Times New Roman" w:hAnsi="Times New Roman" w:cs="Times New Roman"/>
+          <w:i w:val="0"/>
+          <w:iCs w:val="0"/>
+          <w:lang w:val="en-US"/>
+        </w:rPr>
+        <w:t>RTL</w:t>
+      </w:r>
+      <w:r>
+        <w:rPr>
+          <w:rFonts w:ascii="Times New Roman" w:hAnsi="Times New Roman" w:cs="Times New Roman"/>
+          <w:i w:val="0"/>
+          <w:iCs w:val="0"/>
+        </w:rPr>
+        <w:t xml:space="preserve"> </w:t>
+      </w:r>
+      <w:r>
+        <w:rPr>
+          <w:rFonts w:ascii="Times New Roman" w:hAnsi="Times New Roman" w:cs="Times New Roman"/>
+          <w:i w:val="0"/>
+          <w:iCs w:val="0"/>
+        </w:rPr>
+        <w:t>схема приведена ниже</w:t>
+      </w:r>
+      <w:r>
+        <w:rPr>
+          <w:rFonts w:ascii="Times New Roman" w:hAnsi="Times New Roman" w:cs="Times New Roman"/>
+          <w:i w:val="0"/>
+          <w:iCs w:val="0"/>
+        </w:rPr>
+        <w:t>:</w:t>
+      </w:r>
+    </w:p>
+    <w:p>
+      <w:pPr>
+        <w:pStyle w:val="Caption"/>
+        <w:keepNext/>
+        <w:spacing w:before="0" w:after="0" w:line="240" w:lineRule="auto"/>
+        <w:jc w:val="center"/>
+        <w:rPr>
+          <w:rFonts w:ascii="Times New Roman" w:hAnsi="Times New Roman" w:cs="Times New Roman"/>
+        </w:rPr>
+      </w:pPr>
+      <w:r>
+        <w:rPr>
+          <w:rFonts w:ascii="Times New Roman" w:hAnsi="Times New Roman" w:cs="Times New Roman"/>
+          <w:i w:val="0"/>
+          <w:iCs w:val="0"/>
+        </w:rPr>
+        <w:drawing>
+          <wp:inline distT="0" distB="0" distL="0" distR="0" wp14:anchorId="1C06F3B2" wp14:editId="522246D3">
+            <wp:extent cx="6101080" cy="970915"/>
+            <wp:effectExtent l="0" t="0" r="0" b="635"/>
+            <wp:docPr id="1815068441" name="Picture 1"/>
+            <wp:cNvGraphicFramePr>
+              <a:graphicFrameLocks xmlns:a="http://schemas.openxmlformats.org/drawingml/2006/main" noChangeAspect="1"/>
+            </wp:cNvGraphicFramePr>
+            <a:graphic xmlns:a="http://schemas.openxmlformats.org/drawingml/2006/main">
+              <a:graphicData uri="http://schemas.openxmlformats.org/drawingml/2006/picture">
+                <pic:pic xmlns:pic="http://schemas.openxmlformats.org/drawingml/2006/picture">
+                  <pic:nvPicPr>
+                    <pic:cNvPr id="1815068441" name=""/>
+                    <pic:cNvPicPr/>
+                  </pic:nvPicPr>
+                  <pic:blipFill rotWithShape="1">
+                    <a:blip r:embed="rId12"/>
+                    <a:srcRect l="311"/>
+                    <a:stretch/>
+                  </pic:blipFill>
+                  <pic:spPr bwMode="auto">
+                    <a:xfrm>
+                      <a:off x="0" y="0"/>
+                      <a:ext cx="6101080" cy="970915"/>
+                    </a:xfrm>
+                    <a:prstGeom prst="rect">
+                      <a:avLst/>
+                    </a:prstGeom>
+                    <a:ln>
+                      <a:noFill/>
+                    </a:ln>
+                    <a:extLst>
+                      <a:ext uri="{53640926-AAD7-44D8-BBD7-CCE9431645EC}">
+                        <a14:shadowObscured xmlns:a14="http://schemas.microsoft.com/office/drawing/2010/main"/>
+                      </a:ext>
+                    </a:extLst>
+                  </pic:spPr>
+                </pic:pic>
+              </a:graphicData>
+            </a:graphic>
+          </wp:inline>
+        </w:drawing>
+      </w:r>
+    </w:p>
+    <w:p>
+      <w:pPr>
+        <w:pStyle w:val="Caption"/>
+        <w:spacing w:before="0" w:after="0" w:line="240" w:lineRule="auto"/>
+        <w:jc w:val="center"/>
+        <w:rPr>
+          <w:rFonts w:ascii="Times New Roman" w:hAnsi="Times New Roman" w:cs="Times New Roman"/>
+        </w:rPr>
+      </w:pPr>
+      <w:r>
+        <w:rPr>
+          <w:rFonts w:ascii="Times New Roman" w:hAnsi="Times New Roman" w:cs="Times New Roman"/>
+        </w:rPr>
+        <w:t xml:space="preserve">Рис. </w:t>
+      </w:r>
+      <w:r>
+        <w:rPr>
+          <w:rFonts w:ascii="Times New Roman" w:hAnsi="Times New Roman" w:cs="Times New Roman"/>
+        </w:rPr>
+        <w:fldChar w:fldCharType="begin"/>
+      </w:r>
+      <w:r>
+        <w:rPr>
+          <w:rFonts w:ascii="Times New Roman" w:hAnsi="Times New Roman" w:cs="Times New Roman"/>
+        </w:rPr>
+        <w:instrText xml:space="preserve"> STYLEREF 1 \s </w:instrText>
+      </w:r>
+      <w:r>
+        <w:rPr>
+          <w:rFonts w:ascii="Times New Roman" w:hAnsi="Times New Roman" w:cs="Times New Roman"/>
+        </w:rPr>
+        <w:fldChar w:fldCharType="separate"/>
+      </w:r>
+      <w:r>
+        <w:rPr>
+          <w:rFonts w:ascii="Times New Roman" w:hAnsi="Times New Roman" w:cs="Times New Roman"/>
+          <w:noProof/>
+        </w:rPr>
+        <w:t>4</w:t>
+      </w:r>
+      <w:r>
+        <w:rPr>
+          <w:rFonts w:ascii="Times New Roman" w:hAnsi="Times New Roman" w:cs="Times New Roman"/>
+        </w:rPr>
+        <w:fldChar w:fldCharType="end"/>
+      </w:r>
+      <w:r>
+        <w:rPr>
+          <w:rFonts w:ascii="Times New Roman" w:hAnsi="Times New Roman" w:cs="Times New Roman"/>
+        </w:rPr>
+        <w:t>.</w:t>
+      </w:r>
+      <w:r>
+        <w:rPr>
+          <w:rFonts w:ascii="Times New Roman" w:hAnsi="Times New Roman" w:cs="Times New Roman"/>
+        </w:rPr>
+        <w:fldChar w:fldCharType="begin"/>
+      </w:r>
+      <w:r>
+        <w:rPr>
+          <w:rFonts w:ascii="Times New Roman" w:hAnsi="Times New Roman" w:cs="Times New Roman"/>
+        </w:rPr>
+        <w:instrText xml:space="preserve"> SEQ Рис. \* ARABIC \s 1 </w:instrText>
+      </w:r>
+      <w:r>
+        <w:rPr>
+          <w:rFonts w:ascii="Times New Roman" w:hAnsi="Times New Roman" w:cs="Times New Roman"/>
+        </w:rPr>
+        <w:fldChar w:fldCharType="separate"/>
+      </w:r>
+      <w:r>
+        <w:rPr>
+          <w:rFonts w:ascii="Times New Roman" w:hAnsi="Times New Roman" w:cs="Times New Roman"/>
+          <w:noProof/>
+        </w:rPr>
+        <w:t>1</w:t>
+      </w:r>
+      <w:r>
+        <w:rPr>
+          <w:rFonts w:ascii="Times New Roman" w:hAnsi="Times New Roman" w:cs="Times New Roman"/>
+        </w:rPr>
+        <w:fldChar w:fldCharType="end"/>
+      </w:r>
+      <w:r>
+        <w:rPr>
+          <w:rFonts w:ascii="Times New Roman" w:hAnsi="Times New Roman" w:cs="Times New Roman"/>
+        </w:rPr>
+        <w:t xml:space="preserve">. </w:t>
+      </w:r>
+      <w:r>
+        <w:rPr>
+          <w:rFonts w:ascii="Times New Roman" w:hAnsi="Times New Roman" w:cs="Times New Roman"/>
+          <w:lang w:val="en-US"/>
+        </w:rPr>
+        <w:t>RTL</w:t>
+      </w:r>
+      <w:r>
+        <w:rPr>
+          <w:rFonts w:ascii="Times New Roman" w:hAnsi="Times New Roman" w:cs="Times New Roman"/>
+        </w:rPr>
+        <w:t xml:space="preserve"> </w:t>
+      </w:r>
+      <w:r>
+        <w:rPr>
+          <w:rFonts w:ascii="Times New Roman" w:hAnsi="Times New Roman" w:cs="Times New Roman"/>
+        </w:rPr>
+        <w:t>схема разработанного устройства.</w:t>
+      </w:r>
+    </w:p>
+    <w:p>
+      <w:pPr>
+        <w:pStyle w:val="Caption"/>
         <w:spacing w:before="0" w:after="0" w:line="240" w:lineRule="auto"/>
         <w:jc w:val="both"/>
         <w:rPr>
           <w:rFonts w:ascii="Times New Roman" w:hAnsi="Times New Roman" w:cs="Times New Roman"/>
           <w:i w:val="0"/>
           <w:iCs w:val="0"/>
-        </w:rPr>
-      </w:pPr>
-      <w:r>
-        <w:rPr>
-          <w:rFonts w:ascii="Times New Roman" w:hAnsi="Times New Roman" w:cs="Times New Roman"/>
-          <w:i w:val="0"/>
-          <w:iCs w:val="0"/>
-        </w:rPr>
-        <w:t xml:space="preserve">Перейдем к созданию необходимых входов для модуля, а также </w:t>
-      </w:r>
-      <w:r>
-        <w:rPr>
-          <w:rFonts w:ascii="Times New Roman" w:hAnsi="Times New Roman" w:cs="Times New Roman"/>
-          <w:i w:val="0"/>
-          <w:iCs w:val="0"/>
           <w:lang w:val="en-US"/>
         </w:rPr>
-        <w:t>clk</w:t>
-      </w:r>
-      <w:r>
-        <w:rPr>
-          <w:rFonts w:ascii="Times New Roman" w:hAnsi="Times New Roman" w:cs="Times New Roman"/>
-          <w:i w:val="0"/>
-          <w:iCs w:val="0"/>
+      </w:pPr>
+      <w:r>
+        <w:rPr>
+          <w:rFonts w:ascii="Times New Roman" w:hAnsi="Times New Roman" w:cs="Times New Roman"/>
+          <w:i w:val="0"/>
+          <w:iCs w:val="0"/>
+        </w:rPr>
+        <w:t>А получившийся конечный автомат выглядит следующим образом</w:t>
+      </w:r>
+      <w:r>
+        <w:rPr>
+          <w:rFonts w:ascii="Times New Roman" w:hAnsi="Times New Roman" w:cs="Times New Roman"/>
+          <w:i w:val="0"/>
+          <w:iCs w:val="0"/>
+        </w:rPr>
+        <w:t>:</w:t>
+      </w:r>
+    </w:p>
+    <w:p>
+      <w:pPr>
+        <w:pStyle w:val="Caption"/>
+        <w:keepNext/>
+        <w:spacing w:before="0" w:after="0" w:line="240" w:lineRule="auto"/>
+        <w:jc w:val="center"/>
+        <w:rPr>
+          <w:rFonts w:ascii="Times New Roman" w:hAnsi="Times New Roman" w:cs="Times New Roman"/>
+        </w:rPr>
+      </w:pPr>
+      <w:r>
+        <w:rPr>
+          <w:rFonts w:ascii="Times New Roman" w:hAnsi="Times New Roman" w:cs="Times New Roman"/>
+          <w:i w:val="0"/>
+          <w:iCs w:val="0"/>
+          <w:lang w:val="en-US"/>
+        </w:rPr>
+        <w:drawing>
+          <wp:inline distT="0" distB="0" distL="0" distR="0" wp14:anchorId="1948CB7B" wp14:editId="3995D85A">
+            <wp:extent cx="4161790" cy="1404680"/>
+            <wp:effectExtent l="0" t="0" r="0" b="5080"/>
+            <wp:docPr id="1012514901" name="Picture 1"/>
+            <wp:cNvGraphicFramePr>
+              <a:graphicFrameLocks xmlns:a="http://schemas.openxmlformats.org/drawingml/2006/main" noChangeAspect="1"/>
+            </wp:cNvGraphicFramePr>
+            <a:graphic xmlns:a="http://schemas.openxmlformats.org/drawingml/2006/main">
+              <a:graphicData uri="http://schemas.openxmlformats.org/drawingml/2006/picture">
+                <pic:pic xmlns:pic="http://schemas.openxmlformats.org/drawingml/2006/picture">
+                  <pic:nvPicPr>
+                    <pic:cNvPr id="1012514901" name=""/>
+                    <pic:cNvPicPr/>
+                  </pic:nvPicPr>
+                  <pic:blipFill>
+                    <a:blip r:embed="rId13"/>
+                    <a:stretch>
+                      <a:fillRect/>
+                    </a:stretch>
+                  </pic:blipFill>
+                  <pic:spPr>
+                    <a:xfrm>
+                      <a:off x="0" y="0"/>
+                      <a:ext cx="4186442" cy="1413000"/>
+                    </a:xfrm>
+                    <a:prstGeom prst="rect">
+                      <a:avLst/>
+                    </a:prstGeom>
+                  </pic:spPr>
+                </pic:pic>
+              </a:graphicData>
+            </a:graphic>
+          </wp:inline>
+        </w:drawing>
+      </w:r>
+    </w:p>
+    <w:p>
+      <w:pPr>
+        <w:pStyle w:val="Caption"/>
+        <w:spacing w:before="0" w:after="0" w:line="240" w:lineRule="auto"/>
+        <w:jc w:val="center"/>
+        <w:rPr>
+          <w:rFonts w:ascii="Times New Roman" w:hAnsi="Times New Roman" w:cs="Times New Roman"/>
+          <w:i w:val="0"/>
+          <w:iCs w:val="0"/>
+          <w:lang w:val="en-US"/>
+        </w:rPr>
+      </w:pPr>
+      <w:r>
+        <w:rPr>
+          <w:rFonts w:ascii="Times New Roman" w:hAnsi="Times New Roman" w:cs="Times New Roman"/>
+        </w:rPr>
+        <w:t xml:space="preserve">Рис. </w:t>
+      </w:r>
+      <w:r>
+        <w:rPr>
+          <w:rFonts w:ascii="Times New Roman" w:hAnsi="Times New Roman" w:cs="Times New Roman"/>
+        </w:rPr>
+        <w:fldChar w:fldCharType="begin"/>
+      </w:r>
+      <w:r>
+        <w:rPr>
+          <w:rFonts w:ascii="Times New Roman" w:hAnsi="Times New Roman" w:cs="Times New Roman"/>
+        </w:rPr>
+        <w:instrText xml:space="preserve"> STYLEREF 1 \s </w:instrText>
+      </w:r>
+      <w:r>
+        <w:rPr>
+          <w:rFonts w:ascii="Times New Roman" w:hAnsi="Times New Roman" w:cs="Times New Roman"/>
+        </w:rPr>
+        <w:fldChar w:fldCharType="separate"/>
+      </w:r>
+      <w:r>
+        <w:rPr>
+          <w:rFonts w:ascii="Times New Roman" w:hAnsi="Times New Roman" w:cs="Times New Roman"/>
+          <w:noProof/>
+        </w:rPr>
+        <w:t>4</w:t>
+      </w:r>
+      <w:r>
+        <w:rPr>
+          <w:rFonts w:ascii="Times New Roman" w:hAnsi="Times New Roman" w:cs="Times New Roman"/>
+        </w:rPr>
+        <w:fldChar w:fldCharType="end"/>
+      </w:r>
+      <w:r>
+        <w:rPr>
+          <w:rFonts w:ascii="Times New Roman" w:hAnsi="Times New Roman" w:cs="Times New Roman"/>
+        </w:rPr>
+        <w:t>.</w:t>
+      </w:r>
+      <w:r>
+        <w:rPr>
+          <w:rFonts w:ascii="Times New Roman" w:hAnsi="Times New Roman" w:cs="Times New Roman"/>
+        </w:rPr>
+        <w:fldChar w:fldCharType="begin"/>
+      </w:r>
+      <w:r>
+        <w:rPr>
+          <w:rFonts w:ascii="Times New Roman" w:hAnsi="Times New Roman" w:cs="Times New Roman"/>
+        </w:rPr>
+        <w:instrText xml:space="preserve"> SEQ Рис. \* ARABIC \s 1 </w:instrText>
+      </w:r>
+      <w:r>
+        <w:rPr>
+          <w:rFonts w:ascii="Times New Roman" w:hAnsi="Times New Roman" w:cs="Times New Roman"/>
+        </w:rPr>
+        <w:fldChar w:fldCharType="separate"/>
+      </w:r>
+      <w:r>
+        <w:rPr>
+          <w:rFonts w:ascii="Times New Roman" w:hAnsi="Times New Roman" w:cs="Times New Roman"/>
+          <w:noProof/>
+        </w:rPr>
+        <w:t>2</w:t>
+      </w:r>
+      <w:r>
+        <w:rPr>
+          <w:rFonts w:ascii="Times New Roman" w:hAnsi="Times New Roman" w:cs="Times New Roman"/>
+        </w:rPr>
+        <w:fldChar w:fldCharType="end"/>
+      </w:r>
+      <w:r>
+        <w:rPr>
+          <w:rFonts w:ascii="Times New Roman" w:hAnsi="Times New Roman" w:cs="Times New Roman"/>
+          <w:lang w:val="en-US"/>
         </w:rPr>
         <w:t xml:space="preserve">. </w:t>
       </w:r>
       <w:r>
         <w:rPr>
           <w:rFonts w:ascii="Times New Roman" w:hAnsi="Times New Roman" w:cs="Times New Roman"/>
-          <w:i w:val="0"/>
-          <w:iCs w:val="0"/>
-        </w:rPr>
-        <w:t xml:space="preserve">Стоит отметить, что </w:t>
-      </w:r>
-      <w:r>
-        <w:rPr>
-          <w:rFonts w:ascii="Times New Roman" w:hAnsi="Times New Roman" w:cs="Times New Roman"/>
-          <w:i w:val="0"/>
-          <w:iCs w:val="0"/>
-          <w:lang w:val="en-US"/>
-        </w:rPr>
-        <w:t>SystemVerilog</w:t>
-      </w:r>
-      <w:r>
-        <w:rPr>
-          <w:rFonts w:ascii="Times New Roman" w:hAnsi="Times New Roman" w:cs="Times New Roman"/>
-          <w:i w:val="0"/>
-          <w:iCs w:val="0"/>
-        </w:rPr>
-        <w:t xml:space="preserve"> </w:t>
-      </w:r>
-      <w:r>
-        <w:rPr>
-          <w:rFonts w:ascii="Times New Roman" w:hAnsi="Times New Roman" w:cs="Times New Roman"/>
-          <w:i w:val="0"/>
-          <w:iCs w:val="0"/>
-        </w:rPr>
-        <w:t>позволяет упростить задание входов и выходов для модуля</w:t>
-      </w:r>
-      <w:r>
-        <w:rPr>
-          <w:rFonts w:ascii="Times New Roman" w:hAnsi="Times New Roman" w:cs="Times New Roman"/>
-          <w:i w:val="0"/>
-          <w:iCs w:val="0"/>
-        </w:rPr>
-        <w:t>:</w:t>
-      </w:r>
-    </w:p>
-    <w:p>
-      <w:pPr>
-        <w:pStyle w:val="a9"/>
+        </w:rPr>
+        <w:t>Разработанный конечный автомат.</w:t>
+      </w:r>
+    </w:p>
+    <w:p>
+      <w:pPr>
+        <w:pStyle w:val="Caption"/>
         <w:spacing w:before="0" w:after="0" w:line="240" w:lineRule="auto"/>
         <w:jc w:val="both"/>
         <w:rPr>
@@ -3970,8 +4429,111 @@
           <w:rFonts w:ascii="Times New Roman" w:hAnsi="Times New Roman" w:cs="Times New Roman"/>
           <w:i w:val="0"/>
           <w:iCs w:val="0"/>
+        </w:rPr>
+        <w:t>Теперь необходимо его протестировать, для этого разработаем тест первого класса, проверив все необходимые переходы.</w:t>
+      </w:r>
+    </w:p>
+    <w:p>
+      <w:pPr>
+        <w:pStyle w:val="Caption"/>
+        <w:spacing w:before="0" w:after="0" w:line="240" w:lineRule="auto"/>
+        <w:jc w:val="both"/>
+        <w:rPr>
+          <w:rFonts w:ascii="Times New Roman" w:hAnsi="Times New Roman" w:cs="Times New Roman"/>
+          <w:i w:val="0"/>
+          <w:iCs w:val="0"/>
+        </w:rPr>
+      </w:pPr>
+      <w:r>
+        <w:rPr>
+          <w:rFonts w:ascii="Times New Roman" w:hAnsi="Times New Roman" w:cs="Times New Roman"/>
+          <w:i w:val="0"/>
+          <w:iCs w:val="0"/>
+        </w:rPr>
+        <w:t xml:space="preserve">Перейдем к созданию необходимых входов для модуля, а также </w:t>
+      </w:r>
+      <w:proofErr w:type="spellStart"/>
+      <w:r>
+        <w:rPr>
+          <w:rFonts w:ascii="Times New Roman" w:hAnsi="Times New Roman" w:cs="Times New Roman"/>
+          <w:i w:val="0"/>
+          <w:iCs w:val="0"/>
+          <w:lang w:val="en-US"/>
+        </w:rPr>
+        <w:t>clk</w:t>
+      </w:r>
+      <w:proofErr w:type="spellEnd"/>
+      <w:r>
+        <w:rPr>
+          <w:rFonts w:ascii="Times New Roman" w:hAnsi="Times New Roman" w:cs="Times New Roman"/>
+          <w:i w:val="0"/>
+          <w:iCs w:val="0"/>
+        </w:rPr>
+        <w:t xml:space="preserve">. </w:t>
+      </w:r>
+      <w:r>
+        <w:rPr>
+          <w:rFonts w:ascii="Times New Roman" w:hAnsi="Times New Roman" w:cs="Times New Roman"/>
+          <w:i w:val="0"/>
+          <w:iCs w:val="0"/>
+        </w:rPr>
+        <w:t xml:space="preserve">Стоит отметить, что </w:t>
+      </w:r>
+      <w:proofErr w:type="spellStart"/>
+      <w:r>
+        <w:rPr>
+          <w:rFonts w:ascii="Times New Roman" w:hAnsi="Times New Roman" w:cs="Times New Roman"/>
+          <w:i w:val="0"/>
+          <w:iCs w:val="0"/>
+          <w:lang w:val="en-US"/>
+        </w:rPr>
+        <w:t>SystemVerilog</w:t>
+      </w:r>
+      <w:proofErr w:type="spellEnd"/>
+      <w:r>
+        <w:rPr>
+          <w:rFonts w:ascii="Times New Roman" w:hAnsi="Times New Roman" w:cs="Times New Roman"/>
+          <w:i w:val="0"/>
+          <w:iCs w:val="0"/>
+        </w:rPr>
+        <w:t xml:space="preserve"> </w:t>
+      </w:r>
+      <w:r>
+        <w:rPr>
+          <w:rFonts w:ascii="Times New Roman" w:hAnsi="Times New Roman" w:cs="Times New Roman"/>
+          <w:i w:val="0"/>
+          <w:iCs w:val="0"/>
+        </w:rPr>
+        <w:t>позволяет упростить задание входов и выходов для модуля</w:t>
+      </w:r>
+      <w:r>
+        <w:rPr>
+          <w:rFonts w:ascii="Times New Roman" w:hAnsi="Times New Roman" w:cs="Times New Roman"/>
+          <w:i w:val="0"/>
+          <w:iCs w:val="0"/>
+        </w:rPr>
+        <w:t>:</w:t>
+      </w:r>
+    </w:p>
+    <w:p>
+      <w:pPr>
+        <w:pStyle w:val="Caption"/>
+        <w:spacing w:before="0" w:after="0" w:line="240" w:lineRule="auto"/>
+        <w:jc w:val="both"/>
+        <w:rPr>
+          <w:rFonts w:ascii="Times New Roman" w:hAnsi="Times New Roman" w:cs="Times New Roman"/>
+          <w:i w:val="0"/>
+          <w:iCs w:val="0"/>
+        </w:rPr>
+      </w:pPr>
+      <w:r>
+        <w:rPr>
+          <w:rFonts w:ascii="Times New Roman" w:hAnsi="Times New Roman" w:cs="Times New Roman"/>
+          <w:i w:val="0"/>
+          <w:iCs w:val="0"/>
           <w:noProof/>
         </w:rPr>
+        <w:lastRenderedPageBreak/>
         <w:drawing>
           <wp:inline distT="0" distB="0" distL="0" distR="0" wp14:anchorId="42363AA8" wp14:editId="1BBDE883">
             <wp:extent cx="3019425" cy="2892441"/>
@@ -3990,7 +4552,7 @@
                     </pic:cNvPicPr>
                   </pic:nvPicPr>
                   <pic:blipFill>
-                    <a:blip r:embed="rId12" cstate="print">
+                    <a:blip r:embed="rId14" cstate="print">
                       <a:extLst>
                         <a:ext uri="{28A0092B-C50C-407E-A947-70E740481C1C}">
                           <a14:useLocalDpi xmlns:a14="http://schemas.microsoft.com/office/drawing/2010/main" val="0"/>
@@ -4024,7 +4586,7 @@
     </w:p>
     <w:p>
       <w:pPr>
-        <w:pStyle w:val="a9"/>
+        <w:pStyle w:val="Caption"/>
         <w:spacing w:before="0" w:after="0" w:line="240" w:lineRule="auto"/>
         <w:jc w:val="both"/>
         <w:rPr>
@@ -4039,7 +4601,25 @@
           <w:i w:val="0"/>
           <w:iCs w:val="0"/>
         </w:rPr>
-        <w:t xml:space="preserve">Поскольку часто необходимо проверить, что никакие значения на кейпаде, кроме одного, не переключают состояния создадим </w:t>
+        <w:t xml:space="preserve">Поскольку часто необходимо проверить, что никакие значения на </w:t>
+      </w:r>
+      <w:proofErr w:type="spellStart"/>
+      <w:r>
+        <w:rPr>
+          <w:rFonts w:ascii="Times New Roman" w:hAnsi="Times New Roman" w:cs="Times New Roman"/>
+          <w:i w:val="0"/>
+          <w:iCs w:val="0"/>
+        </w:rPr>
+        <w:t>кейпаде</w:t>
+      </w:r>
+      <w:proofErr w:type="spellEnd"/>
+      <w:r>
+        <w:rPr>
+          <w:rFonts w:ascii="Times New Roman" w:hAnsi="Times New Roman" w:cs="Times New Roman"/>
+          <w:i w:val="0"/>
+          <w:iCs w:val="0"/>
+        </w:rPr>
+        <w:t xml:space="preserve">, кроме одного, не переключают состояния создадим </w:t>
       </w:r>
       <w:r>
         <w:rPr>
@@ -4077,7 +4657,7 @@
     </w:p>
     <w:p>
       <w:pPr>
-        <w:pStyle w:val="a9"/>
+        <w:pStyle w:val="Caption"/>
         <w:spacing w:before="0" w:after="0" w:line="240" w:lineRule="auto"/>
         <w:jc w:val="both"/>
         <w:rPr>
@@ -4111,7 +4691,7 @@
                     </pic:cNvPicPr>
                   </pic:nvPicPr>
                   <pic:blipFill>
-                    <a:blip r:embed="rId13" cstate="print">
+                    <a:blip r:embed="rId15" cstate="print">
                       <a:extLst>
                         <a:ext uri="{28A0092B-C50C-407E-A947-70E740481C1C}">
                           <a14:useLocalDpi xmlns:a14="http://schemas.microsoft.com/office/drawing/2010/main" val="0"/>
@@ -4145,7 +4725,7 @@
     </w:p>
     <w:p>
       <w:pPr>
-        <w:pStyle w:val="a9"/>
+        <w:pStyle w:val="Caption"/>
         <w:spacing w:before="0" w:after="0" w:line="240" w:lineRule="auto"/>
         <w:jc w:val="both"/>
         <w:rPr>
@@ -4173,7 +4753,7 @@
     </w:p>
     <w:p>
       <w:pPr>
-        <w:pStyle w:val="a9"/>
+        <w:pStyle w:val="Caption"/>
         <w:spacing w:before="0" w:after="0" w:line="240" w:lineRule="auto"/>
         <w:jc w:val="both"/>
         <w:rPr>
@@ -4208,7 +4788,7 @@
                     </pic:cNvPicPr>
                   </pic:nvPicPr>
                   <pic:blipFill>
-                    <a:blip r:embed="rId14" cstate="print">
+                    <a:blip r:embed="rId16" cstate="print">
                       <a:extLst>
                         <a:ext uri="{28A0092B-C50C-407E-A947-70E740481C1C}">
                           <a14:useLocalDpi xmlns:a14="http://schemas.microsoft.com/office/drawing/2010/main" val="0"/>
@@ -4242,7 +4822,7 @@
     </w:p>
     <w:p>
       <w:pPr>
-        <w:pStyle w:val="a9"/>
+        <w:pStyle w:val="Caption"/>
         <w:spacing w:before="0" w:after="0" w:line="240" w:lineRule="auto"/>
         <w:jc w:val="both"/>
         <w:rPr>
@@ -4270,7 +4850,7 @@
     </w:p>
     <w:p>
       <w:pPr>
-        <w:pStyle w:val="a9"/>
+        <w:pStyle w:val="Caption"/>
         <w:keepNext/>
         <w:spacing w:before="0" w:after="0" w:line="240" w:lineRule="auto"/>
         <w:jc w:val="center"/>
@@ -4301,7 +4881,7 @@
                     <pic:cNvPicPr/>
                   </pic:nvPicPr>
                   <pic:blipFill>
-                    <a:blip r:embed="rId15"/>
+                    <a:blip r:embed="rId17"/>
                     <a:stretch>
                       <a:fillRect/>
                     </a:stretch>
@@ -4324,7 +4904,7 @@
     </w:p>
     <w:p>
       <w:pPr>
-        <w:pStyle w:val="a9"/>
+        <w:pStyle w:val="Caption"/>
         <w:spacing w:before="0" w:after="0" w:line="240" w:lineRule="auto"/>
         <w:jc w:val="center"/>
         <w:rPr>
@@ -4397,7 +4977,7 @@
           <w:rFonts w:ascii="Times New Roman" w:hAnsi="Times New Roman" w:cs="Times New Roman"/>
           <w:noProof/>
         </w:rPr>
-        <w:t>1</w:t>
+        <w:t>3</w:t>
       </w:r>
       <w:r>
         <w:rPr>
@@ -4414,7 +4994,7 @@
     </w:p>
     <w:p>
       <w:pPr>
-        <w:pStyle w:val="a9"/>
+        <w:pStyle w:val="Caption"/>
         <w:spacing w:before="0" w:after="0" w:line="240" w:lineRule="auto"/>
         <w:jc w:val="both"/>
         <w:rPr>
@@ -4510,7 +5090,7 @@
     </w:p>
     <w:p>
       <w:pPr>
-        <w:pStyle w:val="a9"/>
+        <w:pStyle w:val="Caption"/>
         <w:spacing w:before="0" w:after="0" w:line="240" w:lineRule="auto"/>
         <w:jc w:val="both"/>
         <w:rPr>
@@ -4539,7 +5119,7 @@
     </w:p>
     <w:p>
       <w:pPr>
-        <w:pStyle w:val="a9"/>
+        <w:pStyle w:val="Caption"/>
         <w:spacing w:before="0" w:after="0" w:line="240" w:lineRule="auto"/>
         <w:jc w:val="both"/>
         <w:rPr>
@@ -4573,7 +5153,7 @@
                     </pic:cNvPicPr>
                   </pic:nvPicPr>
                   <pic:blipFill>
-                    <a:blip r:embed="rId16" cstate="print">
+                    <a:blip r:embed="rId18" cstate="print">
                       <a:extLst>
                         <a:ext uri="{28A0092B-C50C-407E-A947-70E740481C1C}">
                           <a14:useLocalDpi xmlns:a14="http://schemas.microsoft.com/office/drawing/2010/main" val="0"/>
@@ -4607,7 +5187,7 @@
     </w:p>
     <w:p>
       <w:pPr>
-        <w:pStyle w:val="a9"/>
+        <w:pStyle w:val="Caption"/>
         <w:spacing w:before="0" w:after="0" w:line="240" w:lineRule="auto"/>
         <w:jc w:val="both"/>
         <w:rPr>
@@ -4702,7 +5282,7 @@
     </w:p>
     <w:p>
       <w:pPr>
-        <w:pStyle w:val="a9"/>
+        <w:pStyle w:val="Caption"/>
         <w:keepNext/>
         <w:spacing w:before="0" w:after="0" w:line="240" w:lineRule="auto"/>
         <w:jc w:val="center"/>
@@ -4733,7 +5313,7 @@
                     <pic:cNvPicPr/>
                   </pic:nvPicPr>
                   <pic:blipFill>
-                    <a:blip r:embed="rId17"/>
+                    <a:blip r:embed="rId19"/>
                     <a:stretch>
                       <a:fillRect/>
                     </a:stretch>
@@ -4756,7 +5336,7 @@
     </w:p>
     <w:p>
       <w:pPr>
-        <w:pStyle w:val="a9"/>
+        <w:pStyle w:val="Caption"/>
         <w:spacing w:before="0" w:after="0" w:line="240" w:lineRule="auto"/>
         <w:jc w:val="center"/>
         <w:rPr>
@@ -4829,7 +5409,7 @@
           <w:rFonts w:ascii="Times New Roman" w:hAnsi="Times New Roman" w:cs="Times New Roman"/>
           <w:noProof/>
         </w:rPr>
-        <w:t>2</w:t>
+        <w:t>4</w:t>
       </w:r>
       <w:r>
         <w:rPr>
@@ -4885,7 +5465,7 @@
     </w:p>
     <w:p>
       <w:pPr>
-        <w:pStyle w:val="a9"/>
+        <w:pStyle w:val="Caption"/>
         <w:spacing w:before="0" w:after="0" w:line="240" w:lineRule="auto"/>
         <w:jc w:val="both"/>
         <w:rPr>
@@ -4922,7 +5502,7 @@
     </w:p>
     <w:p>
       <w:pPr>
-        <w:pStyle w:val="a9"/>
+        <w:pStyle w:val="Caption"/>
         <w:keepNext/>
         <w:spacing w:before="0" w:after="0" w:line="240" w:lineRule="auto"/>
         <w:jc w:val="center"/>
@@ -4955,7 +5535,7 @@
                     </pic:cNvPicPr>
                   </pic:nvPicPr>
                   <pic:blipFill>
-                    <a:blip r:embed="rId18" cstate="print">
+                    <a:blip r:embed="rId20" cstate="print">
                       <a:extLst>
                         <a:ext uri="{28A0092B-C50C-407E-A947-70E740481C1C}">
                           <a14:useLocalDpi xmlns:a14="http://schemas.microsoft.com/office/drawing/2010/main" val="0"/>
@@ -4989,7 +5569,7 @@
     </w:p>
     <w:p>
       <w:pPr>
-        <w:pStyle w:val="a9"/>
+        <w:pStyle w:val="Caption"/>
         <w:spacing w:before="0" w:after="0" w:line="240" w:lineRule="auto"/>
         <w:jc w:val="center"/>
         <w:rPr>
@@ -5062,7 +5642,7 @@
           <w:rFonts w:ascii="Times New Roman" w:hAnsi="Times New Roman" w:cs="Times New Roman"/>
           <w:noProof/>
         </w:rPr>
-        <w:t>3</w:t>
+        <w:t>5</w:t>
       </w:r>
       <w:r>
         <w:rPr>
@@ -5079,7 +5659,7 @@
     </w:p>
     <w:p>
       <w:pPr>
-        <w:pStyle w:val="a9"/>
+        <w:pStyle w:val="Caption"/>
         <w:spacing w:before="0" w:after="0" w:line="240" w:lineRule="auto"/>
         <w:jc w:val="both"/>
         <w:rPr>
@@ -5216,7 +5796,7 @@
     </w:p>
     <w:p>
       <w:pPr>
-        <w:pStyle w:val="a9"/>
+        <w:pStyle w:val="Caption"/>
         <w:spacing w:before="0" w:after="0" w:line="240" w:lineRule="auto"/>
         <w:jc w:val="both"/>
         <w:rPr>
@@ -5353,7 +5933,7 @@
     </w:p>
     <w:p>
       <w:pPr>
-        <w:pStyle w:val="a9"/>
+        <w:pStyle w:val="Caption"/>
         <w:keepNext/>
         <w:spacing w:before="0" w:after="0" w:line="240" w:lineRule="auto"/>
         <w:jc w:val="center"/>
@@ -5386,7 +5966,7 @@
                     </pic:cNvPicPr>
                   </pic:nvPicPr>
                   <pic:blipFill>
-                    <a:blip r:embed="rId18" cstate="print">
+                    <a:blip r:embed="rId20" cstate="print">
                       <a:extLst>
                         <a:ext uri="{28A0092B-C50C-407E-A947-70E740481C1C}">
                           <a14:useLocalDpi xmlns:a14="http://schemas.microsoft.com/office/drawing/2010/main" val="0"/>
@@ -5420,7 +6000,7 @@
     </w:p>
     <w:p>
       <w:pPr>
-        <w:pStyle w:val="a9"/>
+        <w:pStyle w:val="Caption"/>
         <w:spacing w:before="0" w:after="0" w:line="240" w:lineRule="auto"/>
         <w:jc w:val="center"/>
         <w:rPr>
@@ -5493,7 +6073,7 @@
           <w:rFonts w:ascii="Times New Roman" w:hAnsi="Times New Roman" w:cs="Times New Roman"/>
           <w:noProof/>
         </w:rPr>
-        <w:t>4</w:t>
+        <w:t>6</w:t>
       </w:r>
       <w:r>
         <w:rPr>
@@ -5555,7 +6135,7 @@
     </w:p>
     <w:p>
       <w:pPr>
-        <w:pStyle w:val="a9"/>
+        <w:pStyle w:val="Caption"/>
         <w:spacing w:before="0" w:after="0" w:line="240" w:lineRule="auto"/>
         <w:jc w:val="both"/>
         <w:rPr>
@@ -5626,7 +6206,7 @@
     </w:p>
     <w:p>
       <w:pPr>
-        <w:pStyle w:val="a9"/>
+        <w:pStyle w:val="Caption"/>
         <w:keepNext/>
         <w:spacing w:before="0" w:after="0" w:line="240" w:lineRule="auto"/>
         <w:jc w:val="center"/>
@@ -5659,7 +6239,7 @@
                     </pic:cNvPicPr>
                   </pic:nvPicPr>
                   <pic:blipFill>
-                    <a:blip r:embed="rId18" cstate="print">
+                    <a:blip r:embed="rId20" cstate="print">
                       <a:extLst>
                         <a:ext uri="{28A0092B-C50C-407E-A947-70E740481C1C}">
                           <a14:useLocalDpi xmlns:a14="http://schemas.microsoft.com/office/drawing/2010/main" val="0"/>
@@ -5693,7 +6273,7 @@
     </w:p>
     <w:p>
       <w:pPr>
-        <w:pStyle w:val="a9"/>
+        <w:pStyle w:val="Caption"/>
         <w:spacing w:before="0" w:after="0" w:line="240" w:lineRule="auto"/>
         <w:jc w:val="center"/>
         <w:rPr>
@@ -5766,7 +6346,7 @@
           <w:rFonts w:ascii="Times New Roman" w:hAnsi="Times New Roman" w:cs="Times New Roman"/>
           <w:noProof/>
         </w:rPr>
-        <w:t>5</w:t>
+        <w:t>7</w:t>
       </w:r>
       <w:r>
         <w:rPr>
@@ -5828,7 +6408,7 @@
     </w:p>
     <w:p>
       <w:pPr>
-        <w:pStyle w:val="a9"/>
+        <w:pStyle w:val="Caption"/>
         <w:spacing w:before="0" w:after="0" w:line="240" w:lineRule="auto"/>
         <w:jc w:val="both"/>
         <w:rPr>
@@ -5912,6 +6492,7 @@
         </w:rPr>
         <w:t xml:space="preserve">т.к. 100 счетов </w:t>
       </w:r>
+      <w:proofErr w:type="spellStart"/>
       <w:r>
         <w:rPr>
           <w:rFonts w:ascii="Times New Roman" w:hAnsi="Times New Roman" w:cs="Times New Roman"/>
@@ -5921,6 +6502,7 @@
         </w:rPr>
         <w:t>clk</w:t>
       </w:r>
+      <w:proofErr w:type="spellEnd"/>
       <w:r>
         <w:rPr>
           <w:rFonts w:ascii="Times New Roman" w:hAnsi="Times New Roman" w:cs="Times New Roman"/>
@@ -5940,7 +6522,7 @@
     </w:p>
     <w:p>
       <w:pPr>
-        <w:pStyle w:val="a9"/>
+        <w:pStyle w:val="Caption"/>
         <w:spacing w:before="0" w:after="0" w:line="240" w:lineRule="auto"/>
         <w:jc w:val="both"/>
         <w:rPr>
@@ -6002,7 +6584,7 @@
     </w:p>
     <w:p>
       <w:pPr>
-        <w:pStyle w:val="a9"/>
+        <w:pStyle w:val="Caption"/>
         <w:keepNext/>
         <w:spacing w:before="0" w:after="0" w:line="240" w:lineRule="auto"/>
         <w:jc w:val="center"/>
@@ -6036,7 +6618,7 @@
                     </pic:cNvPicPr>
                   </pic:nvPicPr>
                   <pic:blipFill>
-                    <a:blip r:embed="rId18" cstate="print">
+                    <a:blip r:embed="rId20" cstate="print">
                       <a:extLst>
                         <a:ext uri="{28A0092B-C50C-407E-A947-70E740481C1C}">
                           <a14:useLocalDpi xmlns:a14="http://schemas.microsoft.com/office/drawing/2010/main" val="0"/>
@@ -6070,7 +6652,7 @@
     </w:p>
     <w:p>
       <w:pPr>
-        <w:pStyle w:val="a9"/>
+        <w:pStyle w:val="Caption"/>
         <w:spacing w:before="0" w:after="0" w:line="240" w:lineRule="auto"/>
         <w:jc w:val="center"/>
         <w:rPr>
@@ -6143,7 +6725,7 @@
           <w:rFonts w:ascii="Times New Roman" w:hAnsi="Times New Roman" w:cs="Times New Roman"/>
           <w:noProof/>
         </w:rPr>
-        <w:t>6</w:t>
+        <w:t>8</w:t>
       </w:r>
       <w:r>
         <w:rPr>
@@ -6205,7 +6787,7 @@
     </w:p>
     <w:p>
       <w:pPr>
-        <w:pStyle w:val="a9"/>
+        <w:pStyle w:val="Caption"/>
         <w:spacing w:before="0" w:after="0" w:line="240" w:lineRule="auto"/>
         <w:jc w:val="both"/>
         <w:rPr>
@@ -6225,7 +6807,7 @@
     </w:p>
     <w:p>
       <w:pPr>
-        <w:pStyle w:val="a9"/>
+        <w:pStyle w:val="Caption"/>
         <w:spacing w:before="0" w:after="0" w:line="240" w:lineRule="auto"/>
         <w:jc w:val="both"/>
         <w:rPr>
@@ -6270,7 +6852,7 @@
     </w:p>
     <w:p>
       <w:pPr>
-        <w:pStyle w:val="a9"/>
+        <w:pStyle w:val="Caption"/>
         <w:spacing w:before="0" w:after="0" w:line="240" w:lineRule="auto"/>
         <w:jc w:val="both"/>
         <w:rPr>
@@ -6304,7 +6886,7 @@
                     </pic:cNvPicPr>
                   </pic:nvPicPr>
                   <pic:blipFill>
-                    <a:blip r:embed="rId19" cstate="print">
+                    <a:blip r:embed="rId21" cstate="print">
                       <a:extLst>
                         <a:ext uri="{28A0092B-C50C-407E-A947-70E740481C1C}">
                           <a14:useLocalDpi xmlns:a14="http://schemas.microsoft.com/office/drawing/2010/main" val="0"/>
@@ -6338,7 +6920,7 @@
     </w:p>
     <w:p>
       <w:pPr>
-        <w:pStyle w:val="a9"/>
+        <w:pStyle w:val="Caption"/>
         <w:spacing w:before="0" w:after="0" w:line="240" w:lineRule="auto"/>
         <w:jc w:val="both"/>
         <w:rPr>
@@ -6359,7 +6941,7 @@
     </w:p>
     <w:p>
       <w:pPr>
-        <w:pStyle w:val="1"/>
+        <w:pStyle w:val="Heading1"/>
         <w:spacing w:before="0" w:after="0" w:line="240" w:lineRule="auto"/>
         <w:rPr>
           <w:rFonts w:ascii="Times New Roman" w:hAnsi="Times New Roman" w:cs="Times New Roman"/>
@@ -6392,7 +6974,49 @@
         <w:rPr>
           <w:rFonts w:ascii="Times New Roman" w:hAnsi="Times New Roman" w:cs="Times New Roman"/>
         </w:rPr>
-        <w:t>В ходе лабораторной работы успешно пройден цикл проектирования, начиная с создания проекта и разработки модулей с использованием расширений SystemVerilog. Использование SystemVerilog предоставило широкий спектр новых возможностей по сравнению с Verilog, облегчая процесс разработки и улучшая читаемость кода.</w:t>
+        <w:t xml:space="preserve">В ходе лабораторной работы успешно пройден цикл проектирования, начиная с создания проекта и разработки модулей с использованием расширений </w:t>
+      </w:r>
+      <w:proofErr w:type="spellStart"/>
+      <w:r>
+        <w:rPr>
+          <w:rFonts w:ascii="Times New Roman" w:hAnsi="Times New Roman" w:cs="Times New Roman"/>
+        </w:rPr>
+        <w:t>SystemVerilog</w:t>
+      </w:r>
+      <w:proofErr w:type="spellEnd"/>
+      <w:r>
+        <w:rPr>
+          <w:rFonts w:ascii="Times New Roman" w:hAnsi="Times New Roman" w:cs="Times New Roman"/>
+        </w:rPr>
+        <w:t xml:space="preserve">. Использование </w:t>
+      </w:r>
+      <w:proofErr w:type="spellStart"/>
+      <w:r>
+        <w:rPr>
+          <w:rFonts w:ascii="Times New Roman" w:hAnsi="Times New Roman" w:cs="Times New Roman"/>
+        </w:rPr>
+        <w:t>SystemVerilog</w:t>
+      </w:r>
+      <w:proofErr w:type="spellEnd"/>
+      <w:r>
+        <w:rPr>
+          <w:rFonts w:ascii="Times New Roman" w:hAnsi="Times New Roman" w:cs="Times New Roman"/>
+        </w:rPr>
+        <w:t xml:space="preserve"> предоставило широкий спектр новых возможностей по сравнению с </w:t>
+      </w:r>
+      <w:proofErr w:type="spellStart"/>
+      <w:r>
+        <w:rPr>
+          <w:rFonts w:ascii="Times New Roman" w:hAnsi="Times New Roman" w:cs="Times New Roman"/>
+        </w:rPr>
+        <w:t>Verilog</w:t>
+      </w:r>
+      <w:proofErr w:type="spellEnd"/>
+      <w:r>
+        <w:rPr>
+          <w:rFonts w:ascii="Times New Roman" w:hAnsi="Times New Roman" w:cs="Times New Roman"/>
+        </w:rPr>
+        <w:t>, облегчая процесс разработки и улучшая читаемость кода.</w:t>
       </w:r>
     </w:p>
     <w:p>
@@ -6407,11 +7031,53 @@
         <w:rPr>
           <w:rFonts w:ascii="Times New Roman" w:hAnsi="Times New Roman" w:cs="Times New Roman"/>
         </w:rPr>
-        <w:t xml:space="preserve">Отладка проекта осуществлялась с помощью инструментов In-System Sources and Probes Editor и SignalTap II, что значительно повысило эффективность процесса. Эти инструменты позволили быстро выявить и исправить ошибки, что является ключевым аспектом при работе с любым проектом. </w:t>
+        <w:t xml:space="preserve">Отладка проекта осуществлялась с помощью инструментов In-System </w:t>
+      </w:r>
+      <w:proofErr w:type="spellStart"/>
+      <w:r>
+        <w:rPr>
+          <w:rFonts w:ascii="Times New Roman" w:hAnsi="Times New Roman" w:cs="Times New Roman"/>
+        </w:rPr>
+        <w:t>Sources</w:t>
+      </w:r>
+      <w:proofErr w:type="spellEnd"/>
+      <w:r>
+        <w:rPr>
+          <w:rFonts w:ascii="Times New Roman" w:hAnsi="Times New Roman" w:cs="Times New Roman"/>
+        </w:rPr>
+        <w:t xml:space="preserve"> and </w:t>
+      </w:r>
+      <w:proofErr w:type="spellStart"/>
+      <w:r>
+        <w:rPr>
+          <w:rFonts w:ascii="Times New Roman" w:hAnsi="Times New Roman" w:cs="Times New Roman"/>
+        </w:rPr>
+        <w:t>Probes</w:t>
+      </w:r>
+      <w:proofErr w:type="spellEnd"/>
+      <w:r>
+        <w:rPr>
+          <w:rFonts w:ascii="Times New Roman" w:hAnsi="Times New Roman" w:cs="Times New Roman"/>
+        </w:rPr>
+        <w:t xml:space="preserve"> Editor и </w:t>
+      </w:r>
+      <w:proofErr w:type="spellStart"/>
+      <w:r>
+        <w:rPr>
+          <w:rFonts w:ascii="Times New Roman" w:hAnsi="Times New Roman" w:cs="Times New Roman"/>
+        </w:rPr>
+        <w:t>SignalTap</w:t>
+      </w:r>
+      <w:proofErr w:type="spellEnd"/>
+      <w:r>
+        <w:rPr>
+          <w:rFonts w:ascii="Times New Roman" w:hAnsi="Times New Roman" w:cs="Times New Roman"/>
+        </w:rPr>
+        <w:t xml:space="preserve"> II, что значительно повысило эффективность процесса. Эти инструменты позволили быстро выявить и исправить ошибки, что является ключевым аспектом при работе с любым проектом. </w:t>
       </w:r>
     </w:p>
     <w:sectPr>
-      <w:footerReference w:type="default" r:id="rId20"/>
+      <w:footerReference w:type="default" r:id="rId22"/>
       <w:pgSz w:w="11906" w:h="16838"/>
       <w:pgMar w:top="1134" w:right="1134" w:bottom="1134" w:left="1134" w:header="0" w:footer="0" w:gutter="0"/>
       <w:pgNumType w:start="0"/>
@@ -6468,7 +7134,7 @@
     <w:sdtContent>
       <w:p>
         <w:pPr>
-          <w:pStyle w:val="af"/>
+          <w:pStyle w:val="Footer"/>
           <w:jc w:val="right"/>
           <w:rPr>
             <w:rFonts w:hint="eastAsia"/>
@@ -6497,7 +7163,7 @@
   </w:sdt>
   <w:p>
     <w:pPr>
-      <w:pStyle w:val="af"/>
+      <w:pStyle w:val="Footer"/>
       <w:rPr>
         <w:rFonts w:hint="eastAsia"/>
       </w:rPr>
@@ -7111,7 +7777,7 @@
     <w:lvl w:ilvl="0">
       <w:start w:val="1"/>
       <w:numFmt w:val="decimal"/>
-      <w:pStyle w:val="1"/>
+      <w:pStyle w:val="Heading1"/>
       <w:lvlText w:val="%1."/>
       <w:lvlJc w:val="left"/>
       <w:pPr>
@@ -8210,7 +8876,7 @@
     <w:lsdException w:name="Unresolved Mention" w:semiHidden="1" w:unhideWhenUsed="1"/>
     <w:lsdException w:name="Smart Link" w:semiHidden="1" w:unhideWhenUsed="1"/>
   </w:latentStyles>
-  <w:style w:type="paragraph" w:default="1" w:styleId="a">
+  <w:style w:type="paragraph" w:default="1" w:styleId="Normal">
     <w:name w:val="Normal"/>
     <w:qFormat/>
     <w:rsid w:val="00352FD3"/>
@@ -8219,11 +8885,11 @@
       <w:textAlignment w:val="center"/>
     </w:pPr>
   </w:style>
-  <w:style w:type="paragraph" w:styleId="1">
+  <w:style w:type="paragraph" w:styleId="Heading1">
     <w:name w:val="heading 1"/>
-    <w:basedOn w:val="a0"/>
-    <w:next w:val="a1"/>
-    <w:link w:val="10"/>
+    <w:basedOn w:val="Title"/>
+    <w:next w:val="BodyText"/>
+    <w:link w:val="Heading1Char"/>
     <w:uiPriority w:val="9"/>
     <w:qFormat/>
     <w:pPr>
@@ -8239,11 +8905,11 @@
       <w:szCs w:val="36"/>
     </w:rPr>
   </w:style>
-  <w:style w:type="paragraph" w:styleId="2">
+  <w:style w:type="paragraph" w:styleId="Heading2">
     <w:name w:val="heading 2"/>
-    <w:basedOn w:val="a"/>
-    <w:next w:val="a"/>
-    <w:link w:val="20"/>
+    <w:basedOn w:val="Normal"/>
+    <w:next w:val="Normal"/>
+    <w:link w:val="Heading2Char"/>
     <w:uiPriority w:val="9"/>
     <w:unhideWhenUsed/>
     <w:qFormat/>
@@ -8261,11 +8927,11 @@
       <w:szCs w:val="23"/>
     </w:rPr>
   </w:style>
-  <w:style w:type="paragraph" w:styleId="3">
+  <w:style w:type="paragraph" w:styleId="Heading3">
     <w:name w:val="heading 3"/>
-    <w:basedOn w:val="a"/>
-    <w:next w:val="a"/>
-    <w:link w:val="30"/>
+    <w:basedOn w:val="Normal"/>
+    <w:next w:val="Normal"/>
+    <w:link w:val="Heading3Char"/>
     <w:uiPriority w:val="9"/>
     <w:unhideWhenUsed/>
     <w:qFormat/>
@@ -8282,11 +8948,11 @@
       <w:szCs w:val="21"/>
     </w:rPr>
   </w:style>
-  <w:style w:type="paragraph" w:styleId="4">
+  <w:style w:type="paragraph" w:styleId="Heading4">
     <w:name w:val="heading 4"/>
-    <w:basedOn w:val="a"/>
-    <w:next w:val="a"/>
-    <w:link w:val="40"/>
+    <w:basedOn w:val="Normal"/>
+    <w:next w:val="Normal"/>
+    <w:link w:val="Heading4Char"/>
     <w:uiPriority w:val="9"/>
     <w:unhideWhenUsed/>
     <w:qFormat/>
@@ -8305,13 +8971,13 @@
       <w:szCs w:val="21"/>
     </w:rPr>
   </w:style>
-  <w:style w:type="character" w:default="1" w:styleId="a2">
+  <w:style w:type="character" w:default="1" w:styleId="DefaultParagraphFont">
     <w:name w:val="Default Paragraph Font"/>
     <w:uiPriority w:val="1"/>
     <w:semiHidden/>
     <w:unhideWhenUsed/>
   </w:style>
-  <w:style w:type="table" w:default="1" w:styleId="a3">
+  <w:style w:type="table" w:default="1" w:styleId="TableNormal">
     <w:name w:val="Normal Table"/>
     <w:uiPriority w:val="99"/>
     <w:semiHidden/>
@@ -8326,13 +8992,13 @@
       </w:tblCellMar>
     </w:tblPr>
   </w:style>
-  <w:style w:type="numbering" w:default="1" w:styleId="a4">
+  <w:style w:type="numbering" w:default="1" w:styleId="NoList">
     <w:name w:val="No List"/>
     <w:uiPriority w:val="99"/>
     <w:semiHidden/>
     <w:unhideWhenUsed/>
   </w:style>
-  <w:style w:type="character" w:styleId="a5">
+  <w:style w:type="character" w:styleId="Hyperlink">
     <w:name w:val="Hyperlink"/>
     <w:uiPriority w:val="99"/>
     <w:rPr>
@@ -8340,14 +9006,14 @@
       <w:u w:val="single"/>
     </w:rPr>
   </w:style>
-  <w:style w:type="character" w:customStyle="1" w:styleId="a6">
+  <w:style w:type="character" w:customStyle="1" w:styleId="a">
     <w:name w:val="Ссылка указателя"/>
     <w:qFormat/>
   </w:style>
-  <w:style w:type="paragraph" w:styleId="a0">
+  <w:style w:type="paragraph" w:styleId="Title">
     <w:name w:val="Title"/>
-    <w:basedOn w:val="a"/>
-    <w:next w:val="a1"/>
+    <w:basedOn w:val="Normal"/>
+    <w:next w:val="BodyText"/>
     <w:uiPriority w:val="10"/>
     <w:qFormat/>
     <w:pPr>
@@ -8360,21 +9026,21 @@
       <w:szCs w:val="28"/>
     </w:rPr>
   </w:style>
-  <w:style w:type="paragraph" w:styleId="a1">
+  <w:style w:type="paragraph" w:styleId="BodyText">
     <w:name w:val="Body Text"/>
-    <w:basedOn w:val="a"/>
-    <w:link w:val="a7"/>
+    <w:basedOn w:val="Normal"/>
+    <w:link w:val="BodyTextChar"/>
     <w:pPr>
       <w:spacing w:after="140"/>
     </w:pPr>
   </w:style>
-  <w:style w:type="paragraph" w:styleId="a8">
+  <w:style w:type="paragraph" w:styleId="List">
     <w:name w:val="List"/>
-    <w:basedOn w:val="a1"/>
+    <w:basedOn w:val="BodyText"/>
   </w:style>
-  <w:style w:type="paragraph" w:styleId="a9">
+  <w:style w:type="paragraph" w:styleId="Caption">
     <w:name w:val="caption"/>
-    <w:basedOn w:val="a"/>
+    <w:basedOn w:val="Normal"/>
     <w:qFormat/>
     <w:pPr>
       <w:suppressLineNumbers/>
@@ -8385,9 +9051,9 @@
       <w:iCs/>
     </w:rPr>
   </w:style>
-  <w:style w:type="paragraph" w:styleId="aa">
+  <w:style w:type="paragraph" w:styleId="IndexHeading">
     <w:name w:val="index heading"/>
-    <w:basedOn w:val="a0"/>
+    <w:basedOn w:val="Title"/>
     <w:pPr>
       <w:suppressLineNumbers/>
     </w:pPr>
@@ -8398,13 +9064,13 @@
       <w:szCs w:val="32"/>
     </w:rPr>
   </w:style>
-  <w:style w:type="paragraph" w:styleId="ab">
+  <w:style w:type="paragraph" w:styleId="TOCHeading">
     <w:name w:val="TOC Heading"/>
-    <w:basedOn w:val="aa"/>
+    <w:basedOn w:val="IndexHeading"/>
   </w:style>
-  <w:style w:type="paragraph" w:styleId="11">
+  <w:style w:type="paragraph" w:styleId="TOC1">
     <w:name w:val="toc 1"/>
-    <w:basedOn w:val="aa"/>
+    <w:basedOn w:val="IndexHeading"/>
     <w:uiPriority w:val="39"/>
     <w:pPr>
       <w:tabs>
@@ -8414,7 +9080,7 @@
   </w:style>
   <w:style w:type="paragraph" w:customStyle="1" w:styleId="TextBody">
     <w:name w:val="Text Body"/>
-    <w:basedOn w:val="a"/>
+    <w:basedOn w:val="Normal"/>
     <w:qFormat/>
     <w:pPr>
       <w:suppressAutoHyphens w:val="0"/>
@@ -8428,10 +9094,10 @@
       <w:lang w:eastAsia="ru-RU" w:bidi="ar-SA"/>
     </w:rPr>
   </w:style>
-  <w:style w:type="character" w:customStyle="1" w:styleId="20">
-    <w:name w:val="Заголовок 2 Знак"/>
-    <w:basedOn w:val="a2"/>
-    <w:link w:val="2"/>
+  <w:style w:type="character" w:customStyle="1" w:styleId="Heading2Char">
+    <w:name w:val="Heading 2 Char"/>
+    <w:basedOn w:val="DefaultParagraphFont"/>
+    <w:link w:val="Heading2"/>
     <w:uiPriority w:val="9"/>
     <w:rsid w:val="005B3342"/>
     <w:rPr>
@@ -8441,10 +9107,10 @@
       <w:szCs w:val="23"/>
     </w:rPr>
   </w:style>
-  <w:style w:type="paragraph" w:styleId="21">
+  <w:style w:type="paragraph" w:styleId="TOC2">
     <w:name w:val="toc 2"/>
-    <w:basedOn w:val="a"/>
-    <w:next w:val="a"/>
+    <w:basedOn w:val="Normal"/>
+    <w:next w:val="Normal"/>
     <w:autoRedefine/>
     <w:uiPriority w:val="39"/>
     <w:unhideWhenUsed/>
@@ -8458,10 +9124,10 @@
       <w:szCs w:val="21"/>
     </w:rPr>
   </w:style>
-  <w:style w:type="character" w:customStyle="1" w:styleId="30">
-    <w:name w:val="Заголовок 3 Знак"/>
-    <w:basedOn w:val="a2"/>
-    <w:link w:val="3"/>
+  <w:style w:type="character" w:customStyle="1" w:styleId="Heading3Char">
+    <w:name w:val="Heading 3 Char"/>
+    <w:basedOn w:val="DefaultParagraphFont"/>
+    <w:link w:val="Heading3"/>
     <w:uiPriority w:val="9"/>
     <w:rsid w:val="007776D8"/>
     <w:rPr>
@@ -8470,10 +9136,10 @@
       <w:szCs w:val="21"/>
     </w:rPr>
   </w:style>
-  <w:style w:type="character" w:customStyle="1" w:styleId="40">
-    <w:name w:val="Заголовок 4 Знак"/>
-    <w:basedOn w:val="a2"/>
-    <w:link w:val="4"/>
+  <w:style w:type="character" w:customStyle="1" w:styleId="Heading4Char">
+    <w:name w:val="Heading 4 Char"/>
+    <w:basedOn w:val="DefaultParagraphFont"/>
+    <w:link w:val="Heading4"/>
     <w:uiPriority w:val="9"/>
     <w:rsid w:val="007776D8"/>
     <w:rPr>
@@ -8484,9 +9150,9 @@
       <w:szCs w:val="21"/>
     </w:rPr>
   </w:style>
-  <w:style w:type="character" w:styleId="ac">
+  <w:style w:type="character" w:styleId="PlaceholderText">
     <w:name w:val="Placeholder Text"/>
-    <w:basedOn w:val="a2"/>
+    <w:basedOn w:val="DefaultParagraphFont"/>
     <w:uiPriority w:val="99"/>
     <w:semiHidden/>
     <w:rsid w:val="007776D8"/>
@@ -8494,10 +9160,10 @@
       <w:color w:val="808080"/>
     </w:rPr>
   </w:style>
-  <w:style w:type="paragraph" w:styleId="31">
+  <w:style w:type="paragraph" w:styleId="TOC3">
     <w:name w:val="toc 3"/>
-    <w:basedOn w:val="a"/>
-    <w:next w:val="a"/>
+    <w:basedOn w:val="Normal"/>
+    <w:next w:val="Normal"/>
     <w:autoRedefine/>
     <w:uiPriority w:val="39"/>
     <w:unhideWhenUsed/>
@@ -8511,10 +9177,10 @@
       <w:szCs w:val="21"/>
     </w:rPr>
   </w:style>
-  <w:style w:type="paragraph" w:styleId="41">
+  <w:style w:type="paragraph" w:styleId="TOC4">
     <w:name w:val="toc 4"/>
-    <w:basedOn w:val="a"/>
-    <w:next w:val="a"/>
+    <w:basedOn w:val="Normal"/>
+    <w:next w:val="Normal"/>
     <w:autoRedefine/>
     <w:uiPriority w:val="39"/>
     <w:unhideWhenUsed/>
@@ -8528,10 +9194,10 @@
       <w:szCs w:val="21"/>
     </w:rPr>
   </w:style>
-  <w:style w:type="paragraph" w:styleId="ad">
+  <w:style w:type="paragraph" w:styleId="Header">
     <w:name w:val="header"/>
-    <w:basedOn w:val="a"/>
-    <w:link w:val="ae"/>
+    <w:basedOn w:val="Normal"/>
+    <w:link w:val="HeaderChar"/>
     <w:uiPriority w:val="99"/>
     <w:unhideWhenUsed/>
     <w:rsid w:val="00255757"/>
@@ -8547,10 +9213,10 @@
       <w:szCs w:val="21"/>
     </w:rPr>
   </w:style>
-  <w:style w:type="character" w:customStyle="1" w:styleId="ae">
-    <w:name w:val="Верхний колонтитул Знак"/>
-    <w:basedOn w:val="a2"/>
-    <w:link w:val="ad"/>
+  <w:style w:type="character" w:customStyle="1" w:styleId="HeaderChar">
+    <w:name w:val="Header Char"/>
+    <w:basedOn w:val="DefaultParagraphFont"/>
+    <w:link w:val="Header"/>
     <w:uiPriority w:val="99"/>
     <w:rsid w:val="00255757"/>
     <w:rPr>
@@ -8558,10 +9224,10 @@
       <w:szCs w:val="21"/>
     </w:rPr>
   </w:style>
-  <w:style w:type="paragraph" w:styleId="af">
+  <w:style w:type="paragraph" w:styleId="Footer">
     <w:name w:val="footer"/>
-    <w:basedOn w:val="a"/>
-    <w:link w:val="af0"/>
+    <w:basedOn w:val="Normal"/>
+    <w:link w:val="FooterChar"/>
     <w:uiPriority w:val="99"/>
     <w:unhideWhenUsed/>
     <w:rsid w:val="00255757"/>
@@ -8577,10 +9243,10 @@
       <w:szCs w:val="21"/>
     </w:rPr>
   </w:style>
-  <w:style w:type="character" w:customStyle="1" w:styleId="af0">
-    <w:name w:val="Нижний колонтитул Знак"/>
-    <w:basedOn w:val="a2"/>
-    <w:link w:val="af"/>
+  <w:style w:type="character" w:customStyle="1" w:styleId="FooterChar">
+    <w:name w:val="Footer Char"/>
+    <w:basedOn w:val="DefaultParagraphFont"/>
+    <w:link w:val="Footer"/>
     <w:uiPriority w:val="99"/>
     <w:rsid w:val="00255757"/>
     <w:rPr>
@@ -8588,9 +9254,9 @@
       <w:szCs w:val="21"/>
     </w:rPr>
   </w:style>
-  <w:style w:type="character" w:customStyle="1" w:styleId="12">
+  <w:style w:type="character" w:customStyle="1" w:styleId="1">
     <w:name w:val="Неразрешенное упоминание1"/>
-    <w:basedOn w:val="a2"/>
+    <w:basedOn w:val="DefaultParagraphFont"/>
     <w:uiPriority w:val="99"/>
     <w:semiHidden/>
     <w:unhideWhenUsed/>
@@ -8600,9 +9266,9 @@
       <w:shd w:val="clear" w:color="auto" w:fill="E1DFDD"/>
     </w:rPr>
   </w:style>
-  <w:style w:type="character" w:styleId="af1">
+  <w:style w:type="character" w:styleId="FollowedHyperlink">
     <w:name w:val="FollowedHyperlink"/>
-    <w:basedOn w:val="a2"/>
+    <w:basedOn w:val="DefaultParagraphFont"/>
     <w:uiPriority w:val="99"/>
     <w:semiHidden/>
     <w:unhideWhenUsed/>
@@ -8612,9 +9278,9 @@
       <w:u w:val="single"/>
     </w:rPr>
   </w:style>
-  <w:style w:type="paragraph" w:styleId="af2">
+  <w:style w:type="paragraph" w:styleId="ListParagraph">
     <w:name w:val="List Paragraph"/>
-    <w:basedOn w:val="a"/>
+    <w:basedOn w:val="Normal"/>
     <w:uiPriority w:val="34"/>
     <w:qFormat/>
     <w:rsid w:val="00DC3CBE"/>
@@ -8627,9 +9293,9 @@
       <w:szCs w:val="21"/>
     </w:rPr>
   </w:style>
-  <w:style w:type="paragraph" w:styleId="af3">
+  <w:style w:type="paragraph" w:styleId="NormalWeb">
     <w:name w:val="Normal (Web)"/>
-    <w:basedOn w:val="a"/>
+    <w:basedOn w:val="Normal"/>
     <w:uiPriority w:val="99"/>
     <w:unhideWhenUsed/>
     <w:rsid w:val="006A2BD5"/>
@@ -8644,9 +9310,9 @@
       <w:lang w:eastAsia="ru-RU" w:bidi="ar-SA"/>
     </w:rPr>
   </w:style>
-  <w:style w:type="character" w:styleId="af4">
+  <w:style w:type="character" w:styleId="UnresolvedMention">
     <w:name w:val="Unresolved Mention"/>
-    <w:basedOn w:val="a2"/>
+    <w:basedOn w:val="DefaultParagraphFont"/>
     <w:uiPriority w:val="99"/>
     <w:semiHidden/>
     <w:unhideWhenUsed/>
@@ -8656,10 +9322,10 @@
       <w:shd w:val="clear" w:color="auto" w:fill="E1DFDD"/>
     </w:rPr>
   </w:style>
-  <w:style w:type="paragraph" w:styleId="HTML">
+  <w:style w:type="paragraph" w:styleId="HTMLPreformatted">
     <w:name w:val="HTML Preformatted"/>
-    <w:basedOn w:val="a"/>
-    <w:link w:val="HTML0"/>
+    <w:basedOn w:val="Normal"/>
+    <w:link w:val="HTMLPreformattedChar"/>
     <w:uiPriority w:val="99"/>
     <w:semiHidden/>
     <w:unhideWhenUsed/>
@@ -8695,10 +9361,10 @@
       <w:lang w:eastAsia="ru-RU" w:bidi="ar-SA"/>
     </w:rPr>
   </w:style>
-  <w:style w:type="character" w:customStyle="1" w:styleId="HTML0">
-    <w:name w:val="Стандартный HTML Знак"/>
-    <w:basedOn w:val="a2"/>
-    <w:link w:val="HTML"/>
+  <w:style w:type="character" w:customStyle="1" w:styleId="HTMLPreformattedChar">
+    <w:name w:val="HTML Preformatted Char"/>
+    <w:basedOn w:val="DefaultParagraphFont"/>
+    <w:link w:val="HTMLPreformatted"/>
     <w:uiPriority w:val="99"/>
     <w:semiHidden/>
     <w:rsid w:val="008B32E7"/>
@@ -8712,7 +9378,7 @@
   </w:style>
   <w:style w:type="paragraph" w:customStyle="1" w:styleId="listing">
     <w:name w:val="listing"/>
-    <w:basedOn w:val="a"/>
+    <w:basedOn w:val="Normal"/>
     <w:qFormat/>
     <w:rsid w:val="00595937"/>
     <w:pPr>
@@ -8740,9 +9406,9 @@
       <w:lang w:val="en-US" w:eastAsia="ru-RU" w:bidi="ar-SA"/>
     </w:rPr>
   </w:style>
-  <w:style w:type="table" w:styleId="af5">
+  <w:style w:type="table" w:styleId="TableGrid">
     <w:name w:val="Table Grid"/>
-    <w:basedOn w:val="a3"/>
+    <w:basedOn w:val="TableNormal"/>
     <w:uiPriority w:val="39"/>
     <w:rsid w:val="001A246B"/>
     <w:tblPr>
@@ -8756,10 +9422,10 @@
       </w:tblBorders>
     </w:tblPr>
   </w:style>
-  <w:style w:type="character" w:customStyle="1" w:styleId="10">
-    <w:name w:val="Заголовок 1 Знак"/>
-    <w:basedOn w:val="a2"/>
-    <w:link w:val="1"/>
+  <w:style w:type="character" w:customStyle="1" w:styleId="Heading1Char">
+    <w:name w:val="Heading 1 Char"/>
+    <w:basedOn w:val="DefaultParagraphFont"/>
+    <w:link w:val="Heading1"/>
     <w:uiPriority w:val="9"/>
     <w:rsid w:val="008B769A"/>
     <w:rPr>
@@ -8770,16 +9436,16 @@
       <w:szCs w:val="36"/>
     </w:rPr>
   </w:style>
-  <w:style w:type="character" w:customStyle="1" w:styleId="a7">
-    <w:name w:val="Основной текст Знак"/>
-    <w:basedOn w:val="a2"/>
-    <w:link w:val="a1"/>
+  <w:style w:type="character" w:customStyle="1" w:styleId="BodyTextChar">
+    <w:name w:val="Body Text Char"/>
+    <w:basedOn w:val="DefaultParagraphFont"/>
+    <w:link w:val="BodyText"/>
     <w:rsid w:val="00841885"/>
   </w:style>
-  <w:style w:type="paragraph" w:styleId="af6">
+  <w:style w:type="paragraph" w:styleId="TableofFigures">
     <w:name w:val="table of figures"/>
-    <w:basedOn w:val="a"/>
-    <w:next w:val="a"/>
+    <w:basedOn w:val="Normal"/>
+    <w:next w:val="Normal"/>
     <w:uiPriority w:val="99"/>
     <w:unhideWhenUsed/>
     <w:rsid w:val="00640F3A"/>

</xml_diff>